<commit_message>
Update most Spring Boot interview Question's
</commit_message>
<xml_diff>
--- a/Spring Framework.docx
+++ b/Spring Framework.docx
@@ -451,7 +451,19 @@
         <w:rPr>
           <w:lang w:val="en-US"/>
         </w:rPr>
-        <w:t xml:space="preserve">We can achieve Dependency Injection by 2 Ways </w:t>
+        <w:t>We can a</w:t>
+      </w:r>
+      <w:r>
+        <w:rPr>
+          <w:lang w:val="en-US"/>
+        </w:rPr>
+        <w:t>chieve Dependency Injection by 3</w:t>
+      </w:r>
+      <w:r>
+        <w:rPr>
+          <w:lang w:val="en-US"/>
+        </w:rPr>
+        <w:t xml:space="preserve"> Ways </w:t>
       </w:r>
       <w:r>
         <w:rPr>
@@ -469,7 +481,19 @@
         <w:rPr>
           <w:lang w:val="en-US"/>
         </w:rPr>
-        <w:t>Constructor Method.</w:t>
+        <w:t>Constructor Method</w:t>
+      </w:r>
+      <w:r>
+        <w:rPr>
+          <w:lang w:val="en-US"/>
+        </w:rPr>
+        <w:t xml:space="preserve"> and Filed Level</w:t>
+      </w:r>
+      <w:r>
+        <w:rPr>
+          <w:lang w:val="en-US"/>
+        </w:rPr>
+        <w:t>.</w:t>
       </w:r>
     </w:p>
     <w:p>
@@ -1222,7 +1246,13 @@
         <w:rPr>
           <w:lang w:val="en-US"/>
         </w:rPr>
-        <w:t>Create XML file in config.xml</w:t>
+        <w:t>Create XML file for Configuration which will provide instruction to spring container with name as</w:t>
+      </w:r>
+      <w:r>
+        <w:rPr>
+          <w:lang w:val="en-US"/>
+        </w:rPr>
+        <w:t xml:space="preserve"> config.xml</w:t>
       </w:r>
     </w:p>
     <w:p>
@@ -2457,6 +2487,13 @@
         <w:t>Contructor</w:t>
       </w:r>
       <w:proofErr w:type="spellEnd"/>
+      <w:r>
+        <w:rPr>
+          <w:b/>
+          <w:lang w:val="en-US"/>
+        </w:rPr>
+        <w:t>.</w:t>
+      </w:r>
     </w:p>
     <w:p>
       <w:pPr>
@@ -2467,14 +2504,21 @@
         </w:numPr>
         <w:spacing w:after="0"/>
         <w:rPr>
-          <w:lang w:val="en-US"/>
-        </w:rPr>
-      </w:pPr>
-      <w:r>
-        <w:rPr>
-          <w:lang w:val="en-US"/>
-        </w:rPr>
-        <w:t>Create XML file in config.xml</w:t>
+          <w:b/>
+          <w:lang w:val="en-US"/>
+        </w:rPr>
+      </w:pPr>
+      <w:r>
+        <w:rPr>
+          <w:lang w:val="en-US"/>
+        </w:rPr>
+        <w:t>Create XML file for Configuration which will provide instruction to spring container with name as</w:t>
+      </w:r>
+      <w:r>
+        <w:rPr>
+          <w:lang w:val="en-US"/>
+        </w:rPr>
+        <w:t xml:space="preserve"> config.xml</w:t>
       </w:r>
     </w:p>
     <w:p>
@@ -3736,46 +3780,52 @@
       <w:pPr>
         <w:spacing w:after="0"/>
         <w:rPr>
-          <w:lang w:val="en-US"/>
-        </w:rPr>
-      </w:pPr>
-    </w:p>
-    <w:p>
-      <w:pPr>
-        <w:spacing w:after="0"/>
-        <w:rPr>
-          <w:lang w:val="en-US"/>
-        </w:rPr>
-      </w:pPr>
-    </w:p>
-    <w:p>
-      <w:pPr>
-        <w:spacing w:after="0"/>
-        <w:rPr>
-          <w:lang w:val="en-US"/>
-        </w:rPr>
-      </w:pPr>
-    </w:p>
-    <w:p>
-      <w:pPr>
-        <w:spacing w:after="0"/>
-        <w:rPr>
-          <w:lang w:val="en-US"/>
-        </w:rPr>
-      </w:pPr>
-    </w:p>
-    <w:p>
-      <w:pPr>
-        <w:spacing w:after="0"/>
-        <w:rPr>
-          <w:lang w:val="en-US"/>
-        </w:rPr>
-      </w:pPr>
-    </w:p>
-    <w:p>
-      <w:pPr>
-        <w:spacing w:after="0"/>
-        <w:rPr>
+          <w:b/>
+          <w:lang w:val="en-US"/>
+        </w:rPr>
+      </w:pPr>
+    </w:p>
+    <w:p>
+      <w:pPr>
+        <w:spacing w:after="0"/>
+        <w:rPr>
+          <w:b/>
+          <w:lang w:val="en-US"/>
+        </w:rPr>
+      </w:pPr>
+    </w:p>
+    <w:p>
+      <w:pPr>
+        <w:spacing w:after="0"/>
+        <w:rPr>
+          <w:b/>
+          <w:lang w:val="en-US"/>
+        </w:rPr>
+      </w:pPr>
+    </w:p>
+    <w:p>
+      <w:pPr>
+        <w:spacing w:after="0"/>
+        <w:rPr>
+          <w:b/>
+          <w:lang w:val="en-US"/>
+        </w:rPr>
+      </w:pPr>
+    </w:p>
+    <w:p>
+      <w:pPr>
+        <w:spacing w:after="0"/>
+        <w:rPr>
+          <w:b/>
+          <w:lang w:val="en-US"/>
+        </w:rPr>
+      </w:pPr>
+    </w:p>
+    <w:p>
+      <w:pPr>
+        <w:spacing w:after="0"/>
+        <w:rPr>
+          <w:b/>
           <w:lang w:val="en-US"/>
         </w:rPr>
       </w:pPr>
@@ -3794,6 +3844,920 @@
           <w:lang w:val="en-US"/>
         </w:rPr>
         <w:lastRenderedPageBreak/>
+        <w:t>Ambiguity Problem in with Constructor Injection</w:t>
+      </w:r>
+    </w:p>
+    <w:p>
+      <w:pPr>
+        <w:spacing w:after="0"/>
+        <w:rPr>
+          <w:lang w:val="en-US"/>
+        </w:rPr>
+      </w:pPr>
+    </w:p>
+    <w:p>
+      <w:pPr>
+        <w:spacing w:after="0"/>
+        <w:rPr>
+          <w:lang w:val="en-US"/>
+        </w:rPr>
+      </w:pPr>
+      <w:r>
+        <w:rPr>
+          <w:lang w:val="en-US"/>
+        </w:rPr>
+        <w:t>If we have class with method overloading constructor</w:t>
+      </w:r>
+    </w:p>
+    <w:p>
+      <w:pPr>
+        <w:spacing w:after="0"/>
+        <w:rPr>
+          <w:lang w:val="en-US"/>
+        </w:rPr>
+      </w:pPr>
+      <w:r>
+        <w:rPr>
+          <w:lang w:val="en-US"/>
+        </w:rPr>
+        <w:t xml:space="preserve">For Example </w:t>
+      </w:r>
+    </w:p>
+    <w:p>
+      <w:pPr>
+        <w:spacing w:after="0"/>
+        <w:rPr>
+          <w:lang w:val="en-US"/>
+        </w:rPr>
+      </w:pPr>
+      <w:r>
+        <w:rPr>
+          <w:lang w:val="en-US"/>
+        </w:rPr>
+        <w:t xml:space="preserve">Public </w:t>
+      </w:r>
+      <w:r>
+        <w:rPr>
+          <w:lang w:val="en-US"/>
+        </w:rPr>
+        <w:t xml:space="preserve">void </w:t>
+      </w:r>
+      <w:proofErr w:type="gramStart"/>
+      <w:r>
+        <w:rPr>
+          <w:lang w:val="en-US"/>
+        </w:rPr>
+        <w:t>add(</w:t>
+      </w:r>
+      <w:proofErr w:type="spellStart"/>
+      <w:proofErr w:type="gramEnd"/>
+      <w:r>
+        <w:rPr>
+          <w:lang w:val="en-US"/>
+        </w:rPr>
+        <w:t>int</w:t>
+      </w:r>
+      <w:proofErr w:type="spellEnd"/>
+      <w:r>
+        <w:rPr>
+          <w:lang w:val="en-US"/>
+        </w:rPr>
+        <w:t xml:space="preserve"> a, </w:t>
+      </w:r>
+      <w:proofErr w:type="spellStart"/>
+      <w:r>
+        <w:rPr>
+          <w:lang w:val="en-US"/>
+        </w:rPr>
+        <w:t>int</w:t>
+      </w:r>
+      <w:proofErr w:type="spellEnd"/>
+      <w:r>
+        <w:rPr>
+          <w:lang w:val="en-US"/>
+        </w:rPr>
+        <w:t xml:space="preserve"> b)</w:t>
+      </w:r>
+    </w:p>
+    <w:p>
+      <w:pPr>
+        <w:spacing w:after="0"/>
+        <w:rPr>
+          <w:lang w:val="en-US"/>
+        </w:rPr>
+      </w:pPr>
+      <w:r>
+        <w:rPr>
+          <w:lang w:val="en-US"/>
+        </w:rPr>
+        <w:t>{</w:t>
+      </w:r>
+    </w:p>
+    <w:p>
+      <w:pPr>
+        <w:spacing w:after="0"/>
+        <w:rPr>
+          <w:lang w:val="en-US"/>
+        </w:rPr>
+      </w:pPr>
+      <w:r>
+        <w:rPr>
+          <w:lang w:val="en-US"/>
+        </w:rPr>
+        <w:tab/>
+      </w:r>
+      <w:proofErr w:type="spellStart"/>
+      <w:proofErr w:type="gramStart"/>
+      <w:r>
+        <w:rPr>
+          <w:lang w:val="en-US"/>
+        </w:rPr>
+        <w:t>System.out.println</w:t>
+      </w:r>
+      <w:proofErr w:type="spellEnd"/>
+      <w:r>
+        <w:rPr>
+          <w:lang w:val="en-US"/>
+        </w:rPr>
+        <w:t>(</w:t>
+      </w:r>
+      <w:proofErr w:type="spellStart"/>
+      <w:proofErr w:type="gramEnd"/>
+      <w:r>
+        <w:rPr>
+          <w:lang w:val="en-US"/>
+        </w:rPr>
+        <w:t>a+b</w:t>
+      </w:r>
+      <w:proofErr w:type="spellEnd"/>
+      <w:r>
+        <w:rPr>
+          <w:lang w:val="en-US"/>
+        </w:rPr>
+        <w:t>);</w:t>
+      </w:r>
+    </w:p>
+    <w:p>
+      <w:pPr>
+        <w:spacing w:after="0"/>
+        <w:rPr>
+          <w:lang w:val="en-US"/>
+        </w:rPr>
+      </w:pPr>
+      <w:r>
+        <w:rPr>
+          <w:lang w:val="en-US"/>
+        </w:rPr>
+        <w:t>}</w:t>
+      </w:r>
+    </w:p>
+    <w:p>
+      <w:pPr>
+        <w:spacing w:after="0"/>
+        <w:rPr>
+          <w:lang w:val="en-US"/>
+        </w:rPr>
+      </w:pPr>
+      <w:r>
+        <w:rPr>
+          <w:lang w:val="en-US"/>
+        </w:rPr>
+        <w:t xml:space="preserve">Public void </w:t>
+      </w:r>
+      <w:proofErr w:type="gramStart"/>
+      <w:r>
+        <w:rPr>
+          <w:lang w:val="en-US"/>
+        </w:rPr>
+        <w:t>add(</w:t>
+      </w:r>
+      <w:proofErr w:type="gramEnd"/>
+      <w:r>
+        <w:rPr>
+          <w:lang w:val="en-US"/>
+        </w:rPr>
+        <w:t>double a, double b)</w:t>
+      </w:r>
+    </w:p>
+    <w:p>
+      <w:pPr>
+        <w:spacing w:after="0"/>
+        <w:rPr>
+          <w:lang w:val="en-US"/>
+        </w:rPr>
+      </w:pPr>
+      <w:r>
+        <w:rPr>
+          <w:lang w:val="en-US"/>
+        </w:rPr>
+        <w:t>{</w:t>
+      </w:r>
+    </w:p>
+    <w:p>
+      <w:pPr>
+        <w:spacing w:after="0"/>
+        <w:rPr>
+          <w:lang w:val="en-US"/>
+        </w:rPr>
+      </w:pPr>
+      <w:r>
+        <w:rPr>
+          <w:lang w:val="en-US"/>
+        </w:rPr>
+        <w:tab/>
+      </w:r>
+      <w:proofErr w:type="spellStart"/>
+      <w:proofErr w:type="gramStart"/>
+      <w:r>
+        <w:rPr>
+          <w:lang w:val="en-US"/>
+        </w:rPr>
+        <w:t>System.out.println</w:t>
+      </w:r>
+      <w:proofErr w:type="spellEnd"/>
+      <w:r>
+        <w:rPr>
+          <w:lang w:val="en-US"/>
+        </w:rPr>
+        <w:t>(</w:t>
+      </w:r>
+      <w:proofErr w:type="spellStart"/>
+      <w:proofErr w:type="gramEnd"/>
+      <w:r>
+        <w:rPr>
+          <w:lang w:val="en-US"/>
+        </w:rPr>
+        <w:t>a+b</w:t>
+      </w:r>
+      <w:proofErr w:type="spellEnd"/>
+      <w:r>
+        <w:rPr>
+          <w:lang w:val="en-US"/>
+        </w:rPr>
+        <w:t>);</w:t>
+      </w:r>
+    </w:p>
+    <w:p>
+      <w:pPr>
+        <w:spacing w:after="0"/>
+        <w:rPr>
+          <w:lang w:val="en-US"/>
+        </w:rPr>
+      </w:pPr>
+      <w:r>
+        <w:rPr>
+          <w:lang w:val="en-US"/>
+        </w:rPr>
+        <w:t>}</w:t>
+      </w:r>
+    </w:p>
+    <w:p>
+      <w:pPr>
+        <w:spacing w:after="0"/>
+        <w:rPr>
+          <w:lang w:val="en-US"/>
+        </w:rPr>
+      </w:pPr>
+    </w:p>
+    <w:p>
+      <w:pPr>
+        <w:spacing w:after="0"/>
+        <w:rPr>
+          <w:lang w:val="en-US"/>
+        </w:rPr>
+      </w:pPr>
+      <w:r>
+        <w:rPr>
+          <w:lang w:val="en-US"/>
+        </w:rPr>
+        <w:t>Now we configure the bean in config.xml file</w:t>
+      </w:r>
+    </w:p>
+    <w:p>
+      <w:pPr>
+        <w:spacing w:after="0"/>
+        <w:ind w:firstLine="720"/>
+        <w:rPr>
+          <w:b/>
+          <w:color w:val="1F4E79" w:themeColor="accent1" w:themeShade="80"/>
+          <w:lang w:val="en-US"/>
+        </w:rPr>
+      </w:pPr>
+      <w:r>
+        <w:rPr>
+          <w:b/>
+          <w:color w:val="1F4E79" w:themeColor="accent1" w:themeShade="80"/>
+          <w:lang w:val="en-US"/>
+        </w:rPr>
+        <w:t>&lt;bean class=”</w:t>
+      </w:r>
+      <w:proofErr w:type="spellStart"/>
+      <w:r>
+        <w:rPr>
+          <w:b/>
+          <w:color w:val="1F4E79" w:themeColor="accent1" w:themeShade="80"/>
+          <w:lang w:val="en-US"/>
+        </w:rPr>
+        <w:t>com.example.</w:t>
+      </w:r>
+      <w:r>
+        <w:rPr>
+          <w:b/>
+          <w:color w:val="1F4E79" w:themeColor="accent1" w:themeShade="80"/>
+          <w:lang w:val="en-US"/>
+        </w:rPr>
+        <w:t>add</w:t>
+      </w:r>
+      <w:proofErr w:type="spellEnd"/>
+      <w:r>
+        <w:rPr>
+          <w:b/>
+          <w:color w:val="1F4E79" w:themeColor="accent1" w:themeShade="80"/>
+          <w:lang w:val="en-US"/>
+        </w:rPr>
+        <w:t>” name=”</w:t>
+      </w:r>
+      <w:r>
+        <w:rPr>
+          <w:b/>
+          <w:color w:val="1F4E79" w:themeColor="accent1" w:themeShade="80"/>
+          <w:lang w:val="en-US"/>
+        </w:rPr>
+        <w:t>add</w:t>
+      </w:r>
+      <w:r>
+        <w:rPr>
+          <w:b/>
+          <w:color w:val="1F4E79" w:themeColor="accent1" w:themeShade="80"/>
+          <w:lang w:val="en-US"/>
+        </w:rPr>
+        <w:t>”&gt;</w:t>
+      </w:r>
+    </w:p>
+    <w:p>
+      <w:pPr>
+        <w:spacing w:after="0"/>
+        <w:rPr>
+          <w:b/>
+          <w:color w:val="1F4E79" w:themeColor="accent1" w:themeShade="80"/>
+          <w:lang w:val="en-US"/>
+        </w:rPr>
+      </w:pPr>
+      <w:r>
+        <w:rPr>
+          <w:b/>
+          <w:color w:val="1F4E79" w:themeColor="accent1" w:themeShade="80"/>
+          <w:lang w:val="en-US"/>
+        </w:rPr>
+        <w:tab/>
+      </w:r>
+      <w:r>
+        <w:rPr>
+          <w:b/>
+          <w:color w:val="1F4E79" w:themeColor="accent1" w:themeShade="80"/>
+          <w:lang w:val="en-US"/>
+        </w:rPr>
+        <w:tab/>
+        <w:t>&lt;</w:t>
+      </w:r>
+      <w:r>
+        <w:rPr>
+          <w:b/>
+          <w:color w:val="1F4E79" w:themeColor="accent1" w:themeShade="80"/>
+          <w:lang w:val="en-US"/>
+        </w:rPr>
+        <w:t xml:space="preserve"> </w:t>
+      </w:r>
+      <w:proofErr w:type="gramStart"/>
+      <w:r>
+        <w:rPr>
+          <w:b/>
+          <w:color w:val="1F4E79" w:themeColor="accent1" w:themeShade="80"/>
+          <w:lang w:val="en-US"/>
+        </w:rPr>
+        <w:t>constructor-</w:t>
+      </w:r>
+      <w:proofErr w:type="spellStart"/>
+      <w:r>
+        <w:rPr>
+          <w:b/>
+          <w:color w:val="1F4E79" w:themeColor="accent1" w:themeShade="80"/>
+          <w:lang w:val="en-US"/>
+        </w:rPr>
+        <w:t>arg</w:t>
+      </w:r>
+      <w:proofErr w:type="spellEnd"/>
+      <w:proofErr w:type="gramEnd"/>
+      <w:r>
+        <w:rPr>
+          <w:b/>
+          <w:color w:val="1F4E79" w:themeColor="accent1" w:themeShade="80"/>
+          <w:lang w:val="en-US"/>
+        </w:rPr>
+        <w:t xml:space="preserve"> </w:t>
+      </w:r>
+      <w:r>
+        <w:rPr>
+          <w:b/>
+          <w:color w:val="1F4E79" w:themeColor="accent1" w:themeShade="80"/>
+          <w:lang w:val="en-US"/>
+        </w:rPr>
+        <w:t>value = “10”</w:t>
+      </w:r>
+      <w:r>
+        <w:rPr>
+          <w:b/>
+          <w:color w:val="1F4E79" w:themeColor="accent1" w:themeShade="80"/>
+          <w:lang w:val="en-US"/>
+        </w:rPr>
+        <w:t>&gt;</w:t>
+      </w:r>
+    </w:p>
+    <w:p>
+      <w:pPr>
+        <w:spacing w:after="0"/>
+        <w:rPr>
+          <w:b/>
+          <w:color w:val="1F4E79" w:themeColor="accent1" w:themeShade="80"/>
+          <w:lang w:val="en-US"/>
+        </w:rPr>
+      </w:pPr>
+      <w:r>
+        <w:rPr>
+          <w:b/>
+          <w:color w:val="1F4E79" w:themeColor="accent1" w:themeShade="80"/>
+          <w:lang w:val="en-US"/>
+        </w:rPr>
+        <w:tab/>
+      </w:r>
+      <w:r>
+        <w:rPr>
+          <w:b/>
+          <w:color w:val="1F4E79" w:themeColor="accent1" w:themeShade="80"/>
+          <w:lang w:val="en-US"/>
+        </w:rPr>
+        <w:tab/>
+      </w:r>
+      <w:r>
+        <w:rPr>
+          <w:b/>
+          <w:color w:val="1F4E79" w:themeColor="accent1" w:themeShade="80"/>
+          <w:lang w:val="en-US"/>
+        </w:rPr>
+        <w:t>&lt;</w:t>
+      </w:r>
+      <w:r>
+        <w:rPr>
+          <w:b/>
+          <w:color w:val="1F4E79" w:themeColor="accent1" w:themeShade="80"/>
+          <w:lang w:val="en-US"/>
+        </w:rPr>
+        <w:t xml:space="preserve"> </w:t>
+      </w:r>
+      <w:proofErr w:type="gramStart"/>
+      <w:r>
+        <w:rPr>
+          <w:b/>
+          <w:color w:val="1F4E79" w:themeColor="accent1" w:themeShade="80"/>
+          <w:lang w:val="en-US"/>
+        </w:rPr>
+        <w:t>constructor-</w:t>
+      </w:r>
+      <w:proofErr w:type="spellStart"/>
+      <w:r>
+        <w:rPr>
+          <w:b/>
+          <w:color w:val="1F4E79" w:themeColor="accent1" w:themeShade="80"/>
+          <w:lang w:val="en-US"/>
+        </w:rPr>
+        <w:t>arg</w:t>
+      </w:r>
+      <w:proofErr w:type="spellEnd"/>
+      <w:proofErr w:type="gramEnd"/>
+      <w:r>
+        <w:rPr>
+          <w:b/>
+          <w:color w:val="1F4E79" w:themeColor="accent1" w:themeShade="80"/>
+          <w:lang w:val="en-US"/>
+        </w:rPr>
+        <w:t xml:space="preserve"> </w:t>
+      </w:r>
+      <w:r>
+        <w:rPr>
+          <w:b/>
+          <w:color w:val="1F4E79" w:themeColor="accent1" w:themeShade="80"/>
+          <w:lang w:val="en-US"/>
+        </w:rPr>
+        <w:t>value = “20”</w:t>
+      </w:r>
+      <w:r>
+        <w:rPr>
+          <w:b/>
+          <w:color w:val="1F4E79" w:themeColor="accent1" w:themeShade="80"/>
+          <w:lang w:val="en-US"/>
+        </w:rPr>
+        <w:t>&gt;</w:t>
+      </w:r>
+    </w:p>
+    <w:p>
+      <w:pPr>
+        <w:spacing w:after="0"/>
+        <w:rPr>
+          <w:b/>
+          <w:color w:val="1F4E79" w:themeColor="accent1" w:themeShade="80"/>
+          <w:lang w:val="en-US"/>
+        </w:rPr>
+      </w:pPr>
+      <w:r>
+        <w:rPr>
+          <w:b/>
+          <w:color w:val="1F4E79" w:themeColor="accent1" w:themeShade="80"/>
+          <w:lang w:val="en-US"/>
+        </w:rPr>
+        <w:tab/>
+        <w:t>&lt;/bean&gt;</w:t>
+      </w:r>
+    </w:p>
+    <w:p>
+      <w:pPr>
+        <w:spacing w:after="0"/>
+        <w:rPr>
+          <w:lang w:val="en-US"/>
+        </w:rPr>
+      </w:pPr>
+      <w:r>
+        <w:rPr>
+          <w:lang w:val="en-US"/>
+        </w:rPr>
+        <w:t xml:space="preserve">Now </w:t>
+      </w:r>
+      <w:proofErr w:type="gramStart"/>
+      <w:r>
+        <w:rPr>
+          <w:lang w:val="en-US"/>
+        </w:rPr>
+        <w:t>Here</w:t>
+      </w:r>
+      <w:proofErr w:type="gramEnd"/>
+      <w:r>
+        <w:rPr>
+          <w:lang w:val="en-US"/>
+        </w:rPr>
+        <w:t xml:space="preserve"> we get </w:t>
+      </w:r>
+      <w:r>
+        <w:rPr>
+          <w:lang w:val="en-US"/>
+        </w:rPr>
+        <w:t>Ambiguity</w:t>
+      </w:r>
+      <w:r>
+        <w:rPr>
+          <w:lang w:val="en-US"/>
+        </w:rPr>
+        <w:t xml:space="preserve"> because it will </w:t>
+      </w:r>
+      <w:r>
+        <w:rPr>
+          <w:lang w:val="en-US"/>
+        </w:rPr>
+        <w:t>search</w:t>
+      </w:r>
+      <w:r>
+        <w:rPr>
+          <w:lang w:val="en-US"/>
+        </w:rPr>
+        <w:t xml:space="preserve"> first match which </w:t>
+      </w:r>
+      <w:proofErr w:type="spellStart"/>
+      <w:r>
+        <w:rPr>
+          <w:lang w:val="en-US"/>
+        </w:rPr>
+        <w:t>int</w:t>
+      </w:r>
+      <w:proofErr w:type="spellEnd"/>
+      <w:r>
+        <w:rPr>
+          <w:lang w:val="en-US"/>
+        </w:rPr>
+        <w:t xml:space="preserve"> method but we have two method it can get confused.</w:t>
+      </w:r>
+    </w:p>
+    <w:p>
+      <w:pPr>
+        <w:spacing w:after="0"/>
+        <w:rPr>
+          <w:lang w:val="en-US"/>
+        </w:rPr>
+      </w:pPr>
+      <w:r>
+        <w:rPr>
+          <w:lang w:val="en-US"/>
+        </w:rPr>
+        <w:t>Now we need to prevent this with “type” argument.</w:t>
+      </w:r>
+    </w:p>
+    <w:p>
+      <w:pPr>
+        <w:spacing w:after="0"/>
+        <w:ind w:firstLine="720"/>
+        <w:rPr>
+          <w:b/>
+          <w:color w:val="1F4E79" w:themeColor="accent1" w:themeShade="80"/>
+          <w:lang w:val="en-US"/>
+        </w:rPr>
+      </w:pPr>
+      <w:r>
+        <w:rPr>
+          <w:b/>
+          <w:color w:val="1F4E79" w:themeColor="accent1" w:themeShade="80"/>
+          <w:lang w:val="en-US"/>
+        </w:rPr>
+        <w:t>&lt;bean class=”</w:t>
+      </w:r>
+      <w:proofErr w:type="spellStart"/>
+      <w:r>
+        <w:rPr>
+          <w:b/>
+          <w:color w:val="1F4E79" w:themeColor="accent1" w:themeShade="80"/>
+          <w:lang w:val="en-US"/>
+        </w:rPr>
+        <w:t>com.example.</w:t>
+      </w:r>
+      <w:r>
+        <w:rPr>
+          <w:b/>
+          <w:color w:val="1F4E79" w:themeColor="accent1" w:themeShade="80"/>
+          <w:lang w:val="en-US"/>
+        </w:rPr>
+        <w:t>add</w:t>
+      </w:r>
+      <w:proofErr w:type="spellEnd"/>
+      <w:r>
+        <w:rPr>
+          <w:b/>
+          <w:color w:val="1F4E79" w:themeColor="accent1" w:themeShade="80"/>
+          <w:lang w:val="en-US"/>
+        </w:rPr>
+        <w:t>” name=”</w:t>
+      </w:r>
+      <w:r>
+        <w:rPr>
+          <w:b/>
+          <w:color w:val="1F4E79" w:themeColor="accent1" w:themeShade="80"/>
+          <w:lang w:val="en-US"/>
+        </w:rPr>
+        <w:t>add</w:t>
+      </w:r>
+      <w:r>
+        <w:rPr>
+          <w:b/>
+          <w:color w:val="1F4E79" w:themeColor="accent1" w:themeShade="80"/>
+          <w:lang w:val="en-US"/>
+        </w:rPr>
+        <w:t>”&gt;</w:t>
+      </w:r>
+    </w:p>
+    <w:p>
+      <w:pPr>
+        <w:spacing w:after="0"/>
+        <w:rPr>
+          <w:b/>
+          <w:color w:val="1F4E79" w:themeColor="accent1" w:themeShade="80"/>
+          <w:lang w:val="en-US"/>
+        </w:rPr>
+      </w:pPr>
+      <w:r>
+        <w:rPr>
+          <w:b/>
+          <w:color w:val="1F4E79" w:themeColor="accent1" w:themeShade="80"/>
+          <w:lang w:val="en-US"/>
+        </w:rPr>
+        <w:tab/>
+      </w:r>
+      <w:r>
+        <w:rPr>
+          <w:b/>
+          <w:color w:val="1F4E79" w:themeColor="accent1" w:themeShade="80"/>
+          <w:lang w:val="en-US"/>
+        </w:rPr>
+        <w:tab/>
+        <w:t>&lt;</w:t>
+      </w:r>
+      <w:r>
+        <w:rPr>
+          <w:b/>
+          <w:color w:val="1F4E79" w:themeColor="accent1" w:themeShade="80"/>
+          <w:lang w:val="en-US"/>
+        </w:rPr>
+        <w:t xml:space="preserve"> </w:t>
+      </w:r>
+      <w:r>
+        <w:rPr>
+          <w:b/>
+          <w:color w:val="1F4E79" w:themeColor="accent1" w:themeShade="80"/>
+          <w:lang w:val="en-US"/>
+        </w:rPr>
+        <w:t>constructor-</w:t>
+      </w:r>
+      <w:proofErr w:type="spellStart"/>
+      <w:r>
+        <w:rPr>
+          <w:b/>
+          <w:color w:val="1F4E79" w:themeColor="accent1" w:themeShade="80"/>
+          <w:lang w:val="en-US"/>
+        </w:rPr>
+        <w:t>arg</w:t>
+      </w:r>
+      <w:proofErr w:type="spellEnd"/>
+      <w:r>
+        <w:rPr>
+          <w:b/>
+          <w:color w:val="1F4E79" w:themeColor="accent1" w:themeShade="80"/>
+          <w:lang w:val="en-US"/>
+        </w:rPr>
+        <w:t xml:space="preserve"> </w:t>
+      </w:r>
+      <w:r>
+        <w:rPr>
+          <w:b/>
+          <w:color w:val="1F4E79" w:themeColor="accent1" w:themeShade="80"/>
+          <w:lang w:val="en-US"/>
+        </w:rPr>
+        <w:t>value = “10” type=”</w:t>
+      </w:r>
+      <w:proofErr w:type="spellStart"/>
+      <w:r>
+        <w:rPr>
+          <w:b/>
+          <w:color w:val="1F4E79" w:themeColor="accent1" w:themeShade="80"/>
+          <w:lang w:val="en-US"/>
+        </w:rPr>
+        <w:t>int</w:t>
+      </w:r>
+      <w:proofErr w:type="spellEnd"/>
+      <w:r>
+        <w:rPr>
+          <w:b/>
+          <w:color w:val="1F4E79" w:themeColor="accent1" w:themeShade="80"/>
+          <w:lang w:val="en-US"/>
+        </w:rPr>
+        <w:t>”</w:t>
+      </w:r>
+      <w:r>
+        <w:rPr>
+          <w:b/>
+          <w:color w:val="1F4E79" w:themeColor="accent1" w:themeShade="80"/>
+          <w:lang w:val="en-US"/>
+        </w:rPr>
+        <w:t>&gt;</w:t>
+      </w:r>
+    </w:p>
+    <w:p>
+      <w:pPr>
+        <w:spacing w:after="0"/>
+        <w:rPr>
+          <w:b/>
+          <w:color w:val="1F4E79" w:themeColor="accent1" w:themeShade="80"/>
+          <w:lang w:val="en-US"/>
+        </w:rPr>
+      </w:pPr>
+      <w:r>
+        <w:rPr>
+          <w:b/>
+          <w:color w:val="1F4E79" w:themeColor="accent1" w:themeShade="80"/>
+          <w:lang w:val="en-US"/>
+        </w:rPr>
+        <w:tab/>
+      </w:r>
+      <w:r>
+        <w:rPr>
+          <w:b/>
+          <w:color w:val="1F4E79" w:themeColor="accent1" w:themeShade="80"/>
+          <w:lang w:val="en-US"/>
+        </w:rPr>
+        <w:tab/>
+      </w:r>
+      <w:r>
+        <w:rPr>
+          <w:b/>
+          <w:color w:val="1F4E79" w:themeColor="accent1" w:themeShade="80"/>
+          <w:lang w:val="en-US"/>
+        </w:rPr>
+        <w:t>&lt;</w:t>
+      </w:r>
+      <w:r>
+        <w:rPr>
+          <w:b/>
+          <w:color w:val="1F4E79" w:themeColor="accent1" w:themeShade="80"/>
+          <w:lang w:val="en-US"/>
+        </w:rPr>
+        <w:t xml:space="preserve"> </w:t>
+      </w:r>
+      <w:r>
+        <w:rPr>
+          <w:b/>
+          <w:color w:val="1F4E79" w:themeColor="accent1" w:themeShade="80"/>
+          <w:lang w:val="en-US"/>
+        </w:rPr>
+        <w:t>constructor-</w:t>
+      </w:r>
+      <w:proofErr w:type="spellStart"/>
+      <w:r>
+        <w:rPr>
+          <w:b/>
+          <w:color w:val="1F4E79" w:themeColor="accent1" w:themeShade="80"/>
+          <w:lang w:val="en-US"/>
+        </w:rPr>
+        <w:t>arg</w:t>
+      </w:r>
+      <w:proofErr w:type="spellEnd"/>
+      <w:r>
+        <w:rPr>
+          <w:b/>
+          <w:color w:val="1F4E79" w:themeColor="accent1" w:themeShade="80"/>
+          <w:lang w:val="en-US"/>
+        </w:rPr>
+        <w:t xml:space="preserve"> </w:t>
+      </w:r>
+      <w:r>
+        <w:rPr>
+          <w:b/>
+          <w:color w:val="1F4E79" w:themeColor="accent1" w:themeShade="80"/>
+          <w:lang w:val="en-US"/>
+        </w:rPr>
+        <w:t>value = “20” type=”</w:t>
+      </w:r>
+      <w:proofErr w:type="spellStart"/>
+      <w:r>
+        <w:rPr>
+          <w:b/>
+          <w:color w:val="1F4E79" w:themeColor="accent1" w:themeShade="80"/>
+          <w:lang w:val="en-US"/>
+        </w:rPr>
+        <w:t>int</w:t>
+      </w:r>
+      <w:proofErr w:type="spellEnd"/>
+      <w:r>
+        <w:rPr>
+          <w:b/>
+          <w:color w:val="1F4E79" w:themeColor="accent1" w:themeShade="80"/>
+          <w:lang w:val="en-US"/>
+        </w:rPr>
+        <w:t>”</w:t>
+      </w:r>
+      <w:r>
+        <w:rPr>
+          <w:b/>
+          <w:color w:val="1F4E79" w:themeColor="accent1" w:themeShade="80"/>
+          <w:lang w:val="en-US"/>
+        </w:rPr>
+        <w:t>&gt;</w:t>
+      </w:r>
+    </w:p>
+    <w:p>
+      <w:pPr>
+        <w:spacing w:after="0"/>
+        <w:rPr>
+          <w:b/>
+          <w:color w:val="1F4E79" w:themeColor="accent1" w:themeShade="80"/>
+          <w:lang w:val="en-US"/>
+        </w:rPr>
+      </w:pPr>
+      <w:r>
+        <w:rPr>
+          <w:b/>
+          <w:color w:val="1F4E79" w:themeColor="accent1" w:themeShade="80"/>
+          <w:lang w:val="en-US"/>
+        </w:rPr>
+        <w:tab/>
+        <w:t>&lt;/bean&gt;</w:t>
+      </w:r>
+    </w:p>
+    <w:p>
+      <w:pPr>
+        <w:spacing w:after="0"/>
+        <w:rPr>
+          <w:b/>
+          <w:color w:val="1F4E79" w:themeColor="accent1" w:themeShade="80"/>
+          <w:lang w:val="en-US"/>
+        </w:rPr>
+      </w:pPr>
+    </w:p>
+    <w:p>
+      <w:pPr>
+        <w:spacing w:after="0"/>
+        <w:rPr>
+          <w:b/>
+          <w:lang w:val="en-US"/>
+        </w:rPr>
+      </w:pPr>
+      <w:r>
+        <w:rPr>
+          <w:b/>
+          <w:lang w:val="en-US"/>
+        </w:rPr>
         <w:t>Life Cycle of Spring Bean</w:t>
       </w:r>
     </w:p>
@@ -3932,36 +4896,142 @@
           <w:lang w:val="en-US"/>
         </w:rPr>
       </w:pPr>
-    </w:p>
-    <w:p>
-      <w:pPr>
-        <w:spacing w:after="0"/>
-        <w:rPr>
-          <w:b/>
-          <w:lang w:val="en-US"/>
-        </w:rPr>
-      </w:pPr>
-      <w:r>
-        <w:rPr>
-          <w:b/>
-          <w:lang w:val="en-US"/>
-        </w:rPr>
-        <w:t>Spring Expression Language</w:t>
-      </w:r>
-      <w:r>
-        <w:rPr>
-          <w:b/>
-          <w:lang w:val="en-US"/>
-        </w:rPr>
-        <w:t xml:space="preserve"> – </w:t>
-      </w:r>
+      <w:r>
+        <w:rPr>
+          <w:lang w:val="en-US"/>
+        </w:rPr>
+        <w:t>Type of Scope</w:t>
+      </w:r>
+    </w:p>
+    <w:p>
+      <w:pPr>
+        <w:spacing w:after="0"/>
+        <w:rPr>
+          <w:lang w:val="en-US"/>
+        </w:rPr>
+      </w:pPr>
+      <w:r>
+        <w:rPr>
+          <w:b/>
+          <w:lang w:val="en-US"/>
+        </w:rPr>
+        <w:t>Singleton</w:t>
+      </w:r>
+      <w:r>
+        <w:rPr>
+          <w:lang w:val="en-US"/>
+        </w:rPr>
+        <w:t xml:space="preserve"> – by default scope of spring bean – it will return same object reference every time</w:t>
+      </w:r>
+      <w:r>
+        <w:rPr>
+          <w:lang w:val="en-US"/>
+        </w:rPr>
+        <w:t xml:space="preserve"> in entire application.</w:t>
+      </w:r>
+    </w:p>
+    <w:p>
+      <w:pPr>
+        <w:spacing w:after="0"/>
+        <w:rPr>
+          <w:lang w:val="en-US"/>
+        </w:rPr>
+      </w:pPr>
+      <w:r>
+        <w:rPr>
+          <w:b/>
+          <w:lang w:val="en-US"/>
+        </w:rPr>
+        <w:t>Prototype</w:t>
+      </w:r>
+      <w:r>
+        <w:rPr>
+          <w:lang w:val="en-US"/>
+        </w:rPr>
+        <w:t xml:space="preserve"> – it will return always new object reference – it will create new object every time</w:t>
+      </w:r>
+    </w:p>
+    <w:p>
+      <w:pPr>
+        <w:spacing w:after="0"/>
+        <w:rPr>
+          <w:lang w:val="en-US"/>
+        </w:rPr>
+      </w:pPr>
+      <w:r>
+        <w:rPr>
+          <w:b/>
+          <w:lang w:val="en-US"/>
+        </w:rPr>
+        <w:t>Request</w:t>
+      </w:r>
+      <w:r>
+        <w:rPr>
+          <w:lang w:val="en-US"/>
+        </w:rPr>
+        <w:t xml:space="preserve"> – for </w:t>
+      </w:r>
+      <w:r>
+        <w:rPr>
+          <w:lang w:val="en-US"/>
+        </w:rPr>
+        <w:t>HHTP</w:t>
+      </w:r>
+      <w:r>
+        <w:rPr>
+          <w:lang w:val="en-US"/>
+        </w:rPr>
+        <w:t xml:space="preserve"> request objects</w:t>
+      </w:r>
+      <w:r>
+        <w:rPr>
+          <w:lang w:val="en-US"/>
+        </w:rPr>
+        <w:t xml:space="preserve"> – it will create new instance for each HTTP request.</w:t>
+      </w:r>
+    </w:p>
+    <w:p>
+      <w:pPr>
+        <w:spacing w:after="0"/>
+        <w:rPr>
+          <w:lang w:val="en-US"/>
+        </w:rPr>
+      </w:pPr>
+      <w:r>
+        <w:rPr>
+          <w:b/>
+          <w:lang w:val="en-US"/>
+        </w:rPr>
+        <w:t>Session</w:t>
+      </w:r>
+      <w:r>
+        <w:rPr>
+          <w:lang w:val="en-US"/>
+        </w:rPr>
+        <w:t xml:space="preserve"> – for only session objects</w:t>
+      </w:r>
+      <w:r>
+        <w:rPr>
+          <w:lang w:val="en-US"/>
+        </w:rPr>
+        <w:t xml:space="preserve"> – it will create single instance of the bean per web socket session</w:t>
+      </w:r>
+    </w:p>
+    <w:p>
+      <w:pPr>
+        <w:spacing w:after="0"/>
+        <w:rPr>
+          <w:b/>
+          <w:lang w:val="en-US"/>
+        </w:rPr>
+      </w:pPr>
       <w:proofErr w:type="spellStart"/>
       <w:r>
         <w:rPr>
           <w:b/>
           <w:lang w:val="en-US"/>
         </w:rPr>
-        <w:t>SpEL</w:t>
+        <w:t>Globalsession</w:t>
       </w:r>
       <w:proofErr w:type="spellEnd"/>
     </w:p>
@@ -3969,1876 +5039,17 @@
       <w:pPr>
         <w:spacing w:after="0"/>
         <w:rPr>
-          <w:lang w:val="en-US"/>
-        </w:rPr>
-      </w:pPr>
-      <w:r>
-        <w:rPr>
-          <w:lang w:val="en-US"/>
-        </w:rPr>
-        <w:t>It supports Parsing and executing expression with the help of @Value annotation.</w:t>
-      </w:r>
-    </w:p>
-    <w:p>
-      <w:pPr>
-        <w:spacing w:after="0"/>
-        <w:rPr>
-          <w:lang w:val="en-US"/>
-        </w:rPr>
-      </w:pPr>
-      <w:r>
-        <w:rPr>
-          <w:lang w:val="en-US"/>
-        </w:rPr>
-        <w:t xml:space="preserve">For Example - </w:t>
-      </w:r>
-      <w:proofErr w:type="gramStart"/>
-      <w:r>
-        <w:rPr>
-          <w:lang w:val="en-US"/>
-        </w:rPr>
-        <w:t>@Value(</w:t>
-      </w:r>
-      <w:proofErr w:type="gramEnd"/>
-      <w:r>
-        <w:rPr>
-          <w:lang w:val="en-US"/>
-        </w:rPr>
-        <w:t>“#{Expression}”)</w:t>
-      </w:r>
-    </w:p>
-    <w:p>
-      <w:pPr>
-        <w:spacing w:after="0"/>
-        <w:rPr>
-          <w:lang w:val="en-US"/>
-        </w:rPr>
-      </w:pPr>
-      <w:proofErr w:type="gramStart"/>
-      <w:r>
-        <w:rPr>
-          <w:lang w:val="en-US"/>
-        </w:rPr>
-        <w:t>@Value(</w:t>
-      </w:r>
-      <w:proofErr w:type="gramEnd"/>
-      <w:r>
-        <w:rPr>
-          <w:lang w:val="en-US"/>
-        </w:rPr>
-        <w:t>“#{11 + 22}”) – it will return 33</w:t>
-      </w:r>
-    </w:p>
-    <w:p>
-      <w:pPr>
-        <w:spacing w:after="0"/>
-        <w:rPr>
-          <w:b/>
-          <w:lang w:val="en-US"/>
-        </w:rPr>
-      </w:pPr>
-      <w:r>
-        <w:rPr>
-          <w:lang w:val="en-US"/>
-        </w:rPr>
-        <w:t xml:space="preserve">@Value(“#{1 &gt; 0}”) – it will return True. </w:t>
-      </w:r>
-    </w:p>
-    <w:p>
-      <w:pPr>
-        <w:spacing w:after="0"/>
-        <w:rPr>
-          <w:lang w:val="en-US"/>
-        </w:rPr>
-      </w:pPr>
-    </w:p>
-    <w:p>
-      <w:pPr>
-        <w:spacing w:after="0"/>
-        <w:rPr>
-          <w:b/>
-          <w:lang w:val="en-US"/>
-        </w:rPr>
-      </w:pPr>
-      <w:r>
-        <w:rPr>
-          <w:b/>
-          <w:lang w:val="en-US"/>
-        </w:rPr>
-        <w:t>Spring JDBC</w:t>
-      </w:r>
-    </w:p>
-    <w:p>
-      <w:pPr>
-        <w:spacing w:after="0"/>
-        <w:rPr>
-          <w:lang w:val="en-US"/>
-        </w:rPr>
-      </w:pPr>
-      <w:r>
-        <w:rPr>
-          <w:lang w:val="en-US"/>
-        </w:rPr>
-        <w:t>Spring JDBC is a powerful mechanism to connect to the database and execute SQL queries.</w:t>
-      </w:r>
-    </w:p>
-    <w:p>
-      <w:pPr>
-        <w:spacing w:after="0"/>
-        <w:rPr>
-          <w:lang w:val="en-US"/>
-        </w:rPr>
-      </w:pPr>
-    </w:p>
-    <w:p>
-      <w:pPr>
-        <w:spacing w:after="0"/>
-        <w:rPr>
-          <w:b/>
-          <w:lang w:val="en-US"/>
-        </w:rPr>
-      </w:pPr>
-      <w:r>
-        <w:rPr>
-          <w:b/>
-          <w:lang w:val="en-US"/>
-        </w:rPr>
-        <w:t>Spring MVC</w:t>
-      </w:r>
-      <w:r>
-        <w:rPr>
-          <w:b/>
-          <w:lang w:val="en-US"/>
-        </w:rPr>
-        <w:t xml:space="preserve"> – Model View Controller</w:t>
-      </w:r>
-    </w:p>
-    <w:p>
-      <w:pPr>
-        <w:spacing w:after="0"/>
-        <w:rPr>
-          <w:lang w:val="en-US"/>
-        </w:rPr>
-      </w:pPr>
-      <w:r>
-        <w:rPr>
-          <w:lang w:val="en-US"/>
-        </w:rPr>
-        <w:t>It is sub framework of Spring Framework which is used to build a Web Application.</w:t>
-      </w:r>
-    </w:p>
-    <w:p>
-      <w:pPr>
-        <w:spacing w:after="0"/>
-        <w:rPr>
-          <w:lang w:val="en-US"/>
-        </w:rPr>
-      </w:pPr>
-      <w:r>
-        <w:rPr>
-          <w:lang w:val="en-US"/>
-        </w:rPr>
-        <w:t xml:space="preserve">It is </w:t>
-      </w:r>
-      <w:proofErr w:type="spellStart"/>
-      <w:r>
-        <w:rPr>
-          <w:lang w:val="en-US"/>
-        </w:rPr>
-        <w:t>build</w:t>
-      </w:r>
-      <w:proofErr w:type="spellEnd"/>
-      <w:r>
-        <w:rPr>
-          <w:lang w:val="en-US"/>
-        </w:rPr>
-        <w:t xml:space="preserve"> on Top of Servlet API.</w:t>
-      </w:r>
-    </w:p>
-    <w:p>
-      <w:pPr>
-        <w:spacing w:after="0"/>
-        <w:rPr>
-          <w:lang w:val="en-US"/>
-        </w:rPr>
-      </w:pPr>
-    </w:p>
-    <w:p>
-      <w:pPr>
-        <w:spacing w:after="0"/>
-        <w:rPr>
-          <w:lang w:val="en-US"/>
-        </w:rPr>
-      </w:pPr>
-    </w:p>
-    <w:p>
-      <w:pPr>
-        <w:spacing w:after="0"/>
-        <w:rPr>
-          <w:lang w:val="en-US"/>
-        </w:rPr>
-      </w:pPr>
-    </w:p>
-    <w:p>
-      <w:pPr>
-        <w:spacing w:after="0"/>
-        <w:rPr>
-          <w:lang w:val="en-US"/>
-        </w:rPr>
-      </w:pPr>
-    </w:p>
-    <w:p>
-      <w:pPr>
-        <w:spacing w:after="0"/>
-        <w:rPr>
-          <w:lang w:val="en-US"/>
-        </w:rPr>
-      </w:pPr>
-    </w:p>
-    <w:p>
-      <w:pPr>
-        <w:spacing w:after="0"/>
-        <w:rPr>
-          <w:lang w:val="en-US"/>
-        </w:rPr>
-      </w:pPr>
-    </w:p>
-    <w:p>
-      <w:pPr>
-        <w:spacing w:after="0"/>
-        <w:rPr>
-          <w:lang w:val="en-US"/>
-        </w:rPr>
-      </w:pPr>
-    </w:p>
-    <w:p>
-      <w:pPr>
-        <w:spacing w:after="0"/>
-        <w:rPr>
-          <w:lang w:val="en-US"/>
-        </w:rPr>
-      </w:pPr>
-    </w:p>
-    <w:p>
-      <w:pPr>
-        <w:spacing w:after="0"/>
-        <w:rPr>
-          <w:lang w:val="en-US"/>
-        </w:rPr>
-      </w:pPr>
-    </w:p>
-    <w:p>
-      <w:pPr>
-        <w:spacing w:after="0"/>
-        <w:rPr>
-          <w:lang w:val="en-US"/>
-        </w:rPr>
-      </w:pPr>
-    </w:p>
-    <w:p>
-      <w:pPr>
-        <w:spacing w:after="0"/>
-        <w:rPr>
-          <w:lang w:val="en-US"/>
-        </w:rPr>
-      </w:pPr>
-    </w:p>
-    <w:p>
-      <w:pPr>
-        <w:spacing w:after="0"/>
-        <w:rPr>
-          <w:lang w:val="en-US"/>
-        </w:rPr>
-      </w:pPr>
-    </w:p>
-    <w:p>
-      <w:pPr>
-        <w:spacing w:after="0"/>
-        <w:rPr>
-          <w:lang w:val="en-US"/>
-        </w:rPr>
-      </w:pPr>
-    </w:p>
-    <w:p>
-      <w:pPr>
-        <w:spacing w:after="0"/>
-        <w:rPr>
-          <w:lang w:val="en-US"/>
-        </w:rPr>
-      </w:pPr>
-    </w:p>
-    <w:p>
-      <w:pPr>
-        <w:spacing w:after="0"/>
-        <w:rPr>
-          <w:lang w:val="en-US"/>
-        </w:rPr>
-      </w:pPr>
-    </w:p>
-    <w:p>
-      <w:pPr>
-        <w:spacing w:after="0"/>
-        <w:rPr>
-          <w:lang w:val="en-US"/>
-        </w:rPr>
-      </w:pPr>
-    </w:p>
-    <w:p>
-      <w:pPr>
-        <w:spacing w:after="0"/>
-        <w:rPr>
-          <w:lang w:val="en-US"/>
-        </w:rPr>
-      </w:pPr>
-    </w:p>
-    <w:p>
-      <w:pPr>
-        <w:spacing w:after="0"/>
-        <w:rPr>
-          <w:lang w:val="en-US"/>
-        </w:rPr>
-      </w:pPr>
-    </w:p>
-    <w:p>
-      <w:pPr>
-        <w:spacing w:after="0"/>
-        <w:rPr>
-          <w:lang w:val="en-US"/>
-        </w:rPr>
-      </w:pPr>
-    </w:p>
-    <w:p>
-      <w:pPr>
-        <w:spacing w:after="0"/>
-        <w:rPr>
-          <w:lang w:val="en-US"/>
-        </w:rPr>
-      </w:pPr>
-    </w:p>
-    <w:p>
-      <w:pPr>
-        <w:spacing w:after="0"/>
-        <w:rPr>
-          <w:lang w:val="en-US"/>
-        </w:rPr>
-      </w:pPr>
-    </w:p>
-    <w:p>
-      <w:pPr>
-        <w:spacing w:after="0"/>
-        <w:rPr>
-          <w:lang w:val="en-US"/>
-        </w:rPr>
-      </w:pPr>
-    </w:p>
-    <w:p>
-      <w:pPr>
-        <w:spacing w:after="0"/>
-        <w:rPr>
-          <w:lang w:val="en-US"/>
-        </w:rPr>
-      </w:pPr>
-    </w:p>
-    <w:p>
-      <w:pPr>
-        <w:spacing w:after="0"/>
-        <w:rPr>
-          <w:lang w:val="en-US"/>
-        </w:rPr>
-      </w:pPr>
-    </w:p>
-    <w:p>
-      <w:pPr>
-        <w:spacing w:after="0"/>
-        <w:rPr>
-          <w:lang w:val="en-US"/>
-        </w:rPr>
-      </w:pPr>
-    </w:p>
-    <w:p>
-      <w:pPr>
-        <w:spacing w:after="0"/>
-        <w:rPr>
-          <w:lang w:val="en-US"/>
-        </w:rPr>
-      </w:pPr>
-    </w:p>
-    <w:p>
-      <w:pPr>
-        <w:spacing w:after="0"/>
-        <w:rPr>
-          <w:lang w:val="en-US"/>
-        </w:rPr>
-      </w:pPr>
-    </w:p>
-    <w:p>
-      <w:pPr>
-        <w:spacing w:after="0"/>
-        <w:rPr>
-          <w:lang w:val="en-US"/>
-        </w:rPr>
-      </w:pPr>
-    </w:p>
-    <w:p>
-      <w:pPr>
-        <w:spacing w:after="0"/>
-        <w:rPr>
-          <w:lang w:val="en-US"/>
-        </w:rPr>
-      </w:pPr>
-    </w:p>
-    <w:p>
-      <w:pPr>
-        <w:spacing w:after="0"/>
-        <w:rPr>
-          <w:lang w:val="en-US"/>
-        </w:rPr>
-      </w:pPr>
-    </w:p>
-    <w:p>
-      <w:pPr>
-        <w:spacing w:after="0"/>
-        <w:rPr>
-          <w:lang w:val="en-US"/>
-        </w:rPr>
-      </w:pPr>
-    </w:p>
-    <w:p>
-      <w:pPr>
-        <w:spacing w:after="0"/>
-        <w:rPr>
-          <w:lang w:val="en-US"/>
-        </w:rPr>
-      </w:pPr>
-    </w:p>
-    <w:p>
-      <w:pPr>
-        <w:spacing w:after="0"/>
-        <w:rPr>
-          <w:b/>
-          <w:sz w:val="40"/>
-          <w:lang w:val="en-US"/>
-        </w:rPr>
-      </w:pPr>
-      <w:r>
-        <w:rPr>
-          <w:b/>
-          <w:sz w:val="40"/>
-          <w:lang w:val="en-US"/>
-        </w:rPr>
-        <w:lastRenderedPageBreak/>
-        <w:t>Interview Question and Answers</w:t>
-      </w:r>
-    </w:p>
-    <w:p>
-      <w:pPr>
-        <w:spacing w:after="0"/>
-        <w:rPr>
-          <w:lang w:val="en-US"/>
-        </w:rPr>
-      </w:pPr>
-    </w:p>
-    <w:p>
-      <w:pPr>
-        <w:spacing w:after="0"/>
-        <w:rPr>
-          <w:rStyle w:val="yt-core-attributed-string--link-inherit-color"/>
-          <w:rFonts w:ascii="Arial" w:hAnsi="Arial" w:cs="Arial"/>
-          <w:b/>
-          <w:sz w:val="21"/>
-          <w:szCs w:val="21"/>
-          <w:bdr w:val="none" w:sz="0" w:space="0" w:color="auto" w:frame="1"/>
-        </w:rPr>
-      </w:pPr>
-      <w:r>
-        <w:rPr>
-          <w:rStyle w:val="yt-core-attributed-string--link-inherit-color"/>
-          <w:rFonts w:ascii="Arial" w:hAnsi="Arial" w:cs="Arial"/>
-          <w:b/>
-          <w:sz w:val="21"/>
-          <w:szCs w:val="21"/>
-          <w:bdr w:val="none" w:sz="0" w:space="0" w:color="auto" w:frame="1"/>
-        </w:rPr>
-        <w:t>Why will you choose Spring Boot over Spring Framework?</w:t>
-      </w:r>
-    </w:p>
-    <w:p>
-      <w:pPr>
-        <w:spacing w:after="0"/>
-        <w:rPr>
-          <w:rStyle w:val="yt-core-attributed-string--link-inherit-color"/>
-          <w:rFonts w:ascii="Arial" w:hAnsi="Arial" w:cs="Arial"/>
-          <w:sz w:val="21"/>
-          <w:szCs w:val="21"/>
-          <w:bdr w:val="none" w:sz="0" w:space="0" w:color="auto" w:frame="1"/>
-        </w:rPr>
-      </w:pPr>
-      <w:r>
-        <w:rPr>
-          <w:rStyle w:val="yt-core-attributed-string--link-inherit-color"/>
-          <w:rFonts w:ascii="Arial" w:hAnsi="Arial" w:cs="Arial"/>
-          <w:sz w:val="21"/>
-          <w:szCs w:val="21"/>
-          <w:bdr w:val="none" w:sz="0" w:space="0" w:color="auto" w:frame="1"/>
-        </w:rPr>
-        <w:t xml:space="preserve">Spring Boot is nothing but </w:t>
-      </w:r>
-      <w:proofErr w:type="gramStart"/>
-      <w:r>
-        <w:rPr>
-          <w:rStyle w:val="yt-core-attributed-string--link-inherit-color"/>
-          <w:rFonts w:ascii="Arial" w:hAnsi="Arial" w:cs="Arial"/>
-          <w:sz w:val="21"/>
-          <w:szCs w:val="21"/>
-          <w:bdr w:val="none" w:sz="0" w:space="0" w:color="auto" w:frame="1"/>
-        </w:rPr>
-        <w:t>an</w:t>
-      </w:r>
-      <w:proofErr w:type="gramEnd"/>
-      <w:r>
-        <w:rPr>
-          <w:rStyle w:val="yt-core-attributed-string--link-inherit-color"/>
-          <w:rFonts w:ascii="Arial" w:hAnsi="Arial" w:cs="Arial"/>
-          <w:sz w:val="21"/>
-          <w:szCs w:val="21"/>
-          <w:bdr w:val="none" w:sz="0" w:space="0" w:color="auto" w:frame="1"/>
-        </w:rPr>
-        <w:t xml:space="preserve"> Spring Framework for Rapid Application Development with extra support of configuration and embedded server.</w:t>
-      </w:r>
-    </w:p>
-    <w:p>
-      <w:pPr>
-        <w:pStyle w:val="ListParagraph"/>
-        <w:numPr>
-          <w:ilvl w:val="0"/>
-          <w:numId w:val="7"/>
-        </w:numPr>
-        <w:spacing w:after="0"/>
-        <w:rPr>
-          <w:rStyle w:val="yt-core-attributed-string--link-inherit-color"/>
-          <w:rFonts w:ascii="Arial" w:hAnsi="Arial" w:cs="Arial"/>
-          <w:sz w:val="21"/>
-          <w:szCs w:val="21"/>
-          <w:bdr w:val="none" w:sz="0" w:space="0" w:color="auto" w:frame="1"/>
-        </w:rPr>
-      </w:pPr>
-      <w:r>
-        <w:rPr>
-          <w:rStyle w:val="yt-core-attributed-string--link-inherit-color"/>
-          <w:rFonts w:ascii="Arial" w:hAnsi="Arial" w:cs="Arial"/>
-          <w:sz w:val="21"/>
-          <w:szCs w:val="21"/>
-          <w:bdr w:val="none" w:sz="0" w:space="0" w:color="auto" w:frame="1"/>
-        </w:rPr>
-        <w:t>Dependency Resolution</w:t>
-      </w:r>
-    </w:p>
-    <w:p>
-      <w:pPr>
-        <w:pStyle w:val="ListParagraph"/>
-        <w:numPr>
-          <w:ilvl w:val="0"/>
-          <w:numId w:val="7"/>
-        </w:numPr>
-        <w:spacing w:after="0"/>
-        <w:rPr>
-          <w:rStyle w:val="yt-core-attributed-string--link-inherit-color"/>
-          <w:rFonts w:ascii="Arial" w:hAnsi="Arial" w:cs="Arial"/>
-          <w:sz w:val="21"/>
-          <w:szCs w:val="21"/>
-          <w:bdr w:val="none" w:sz="0" w:space="0" w:color="auto" w:frame="1"/>
-        </w:rPr>
-      </w:pPr>
-      <w:r>
-        <w:rPr>
-          <w:rStyle w:val="yt-core-attributed-string--link-inherit-color"/>
-          <w:rFonts w:ascii="Arial" w:hAnsi="Arial" w:cs="Arial"/>
-          <w:sz w:val="21"/>
-          <w:szCs w:val="21"/>
-          <w:bdr w:val="none" w:sz="0" w:space="0" w:color="auto" w:frame="1"/>
-        </w:rPr>
-        <w:t>Avoid additional configuration</w:t>
-      </w:r>
-    </w:p>
-    <w:p>
-      <w:pPr>
-        <w:pStyle w:val="ListParagraph"/>
-        <w:numPr>
-          <w:ilvl w:val="0"/>
-          <w:numId w:val="7"/>
-        </w:numPr>
-        <w:spacing w:after="0"/>
-        <w:rPr>
-          <w:rStyle w:val="yt-core-attributed-string--link-inherit-color"/>
-          <w:rFonts w:ascii="Arial" w:hAnsi="Arial" w:cs="Arial"/>
-          <w:sz w:val="21"/>
-          <w:szCs w:val="21"/>
-          <w:bdr w:val="none" w:sz="0" w:space="0" w:color="auto" w:frame="1"/>
-        </w:rPr>
-      </w:pPr>
-      <w:r>
-        <w:rPr>
-          <w:rStyle w:val="yt-core-attributed-string--link-inherit-color"/>
-          <w:rFonts w:ascii="Arial" w:hAnsi="Arial" w:cs="Arial"/>
-          <w:sz w:val="21"/>
-          <w:szCs w:val="21"/>
-          <w:bdr w:val="none" w:sz="0" w:space="0" w:color="auto" w:frame="1"/>
-        </w:rPr>
-        <w:t>Embedded Tomcat, Jetty</w:t>
-      </w:r>
-    </w:p>
-    <w:p>
-      <w:pPr>
-        <w:pStyle w:val="ListParagraph"/>
-        <w:numPr>
-          <w:ilvl w:val="0"/>
-          <w:numId w:val="7"/>
-        </w:numPr>
-        <w:spacing w:after="0"/>
-        <w:rPr>
-          <w:rStyle w:val="yt-core-attributed-string--link-inherit-color"/>
-          <w:rFonts w:ascii="Arial" w:hAnsi="Arial" w:cs="Arial"/>
-          <w:sz w:val="21"/>
-          <w:szCs w:val="21"/>
-          <w:bdr w:val="none" w:sz="0" w:space="0" w:color="auto" w:frame="1"/>
-        </w:rPr>
-      </w:pPr>
-      <w:r>
-        <w:rPr>
-          <w:rStyle w:val="yt-core-attributed-string--link-inherit-color"/>
-          <w:rFonts w:ascii="Arial" w:hAnsi="Arial" w:cs="Arial"/>
-          <w:sz w:val="21"/>
-          <w:szCs w:val="21"/>
-          <w:bdr w:val="none" w:sz="0" w:space="0" w:color="auto" w:frame="1"/>
-        </w:rPr>
-        <w:t>Provide Production ready features such as metrics, health checks</w:t>
-      </w:r>
-    </w:p>
-    <w:p>
-      <w:pPr>
-        <w:spacing w:after="0"/>
-        <w:rPr>
-          <w:rStyle w:val="yt-core-attributed-string--link-inherit-color"/>
-          <w:rFonts w:ascii="Arial" w:hAnsi="Arial" w:cs="Arial"/>
-          <w:sz w:val="21"/>
-          <w:szCs w:val="21"/>
-          <w:bdr w:val="none" w:sz="0" w:space="0" w:color="auto" w:frame="1"/>
-        </w:rPr>
-      </w:pPr>
-    </w:p>
-    <w:p>
-      <w:pPr>
-        <w:spacing w:after="0"/>
-        <w:rPr>
-          <w:rStyle w:val="yt-core-attributed-string--link-inherit-color"/>
-          <w:rFonts w:ascii="Arial" w:hAnsi="Arial" w:cs="Arial"/>
-          <w:b/>
-          <w:sz w:val="21"/>
-          <w:szCs w:val="21"/>
-          <w:bdr w:val="none" w:sz="0" w:space="0" w:color="auto" w:frame="1"/>
-        </w:rPr>
-      </w:pPr>
-      <w:r>
-        <w:rPr>
-          <w:rStyle w:val="yt-core-attributed-string--link-inherit-color"/>
-          <w:rFonts w:ascii="Arial" w:hAnsi="Arial" w:cs="Arial"/>
-          <w:b/>
-          <w:sz w:val="21"/>
-          <w:szCs w:val="21"/>
-          <w:bdr w:val="none" w:sz="0" w:space="0" w:color="auto" w:frame="1"/>
-        </w:rPr>
-        <w:t>What is RAD Rapid Application Development means?</w:t>
-      </w:r>
-    </w:p>
-    <w:p>
-      <w:pPr>
-        <w:spacing w:after="0"/>
-        <w:rPr>
-          <w:rStyle w:val="yt-core-attributed-string--link-inherit-color"/>
-          <w:rFonts w:ascii="Arial" w:hAnsi="Arial" w:cs="Arial"/>
-          <w:sz w:val="21"/>
-          <w:szCs w:val="21"/>
-          <w:bdr w:val="none" w:sz="0" w:space="0" w:color="auto" w:frame="1"/>
-        </w:rPr>
-      </w:pPr>
-      <w:r>
-        <w:rPr>
-          <w:rStyle w:val="yt-core-attributed-string--link-inherit-color"/>
-          <w:rFonts w:ascii="Arial" w:hAnsi="Arial" w:cs="Arial"/>
-          <w:sz w:val="21"/>
-          <w:szCs w:val="21"/>
-          <w:bdr w:val="none" w:sz="0" w:space="0" w:color="auto" w:frame="1"/>
-        </w:rPr>
-        <w:t>Rapid application development is modified Waterfall model which focus on development application in short span of Time.</w:t>
-      </w:r>
-    </w:p>
-    <w:p>
-      <w:pPr>
-        <w:spacing w:after="0"/>
-        <w:rPr>
-          <w:rStyle w:val="yt-core-attributed-string--link-inherit-color"/>
-          <w:rFonts w:ascii="Arial" w:hAnsi="Arial" w:cs="Arial"/>
-          <w:sz w:val="21"/>
-          <w:szCs w:val="21"/>
-          <w:bdr w:val="none" w:sz="0" w:space="0" w:color="auto" w:frame="1"/>
-        </w:rPr>
-      </w:pPr>
-      <w:r>
-        <w:rPr>
-          <w:rStyle w:val="yt-core-attributed-string--link-inherit-color"/>
-          <w:rFonts w:ascii="Arial" w:hAnsi="Arial" w:cs="Arial"/>
-          <w:sz w:val="21"/>
-          <w:szCs w:val="21"/>
-          <w:bdr w:val="none" w:sz="0" w:space="0" w:color="auto" w:frame="1"/>
-        </w:rPr>
-        <w:t>Basically there is five phase of development in RAD</w:t>
-      </w:r>
-    </w:p>
-    <w:p>
-      <w:pPr>
-        <w:spacing w:after="0"/>
-        <w:rPr>
-          <w:rStyle w:val="yt-core-attributed-string--link-inherit-color"/>
-          <w:rFonts w:ascii="Arial" w:hAnsi="Arial" w:cs="Arial"/>
-          <w:sz w:val="21"/>
-          <w:szCs w:val="21"/>
-          <w:bdr w:val="none" w:sz="0" w:space="0" w:color="auto" w:frame="1"/>
-        </w:rPr>
-      </w:pPr>
-      <w:r>
-        <w:rPr>
-          <w:rStyle w:val="yt-core-attributed-string--link-inherit-color"/>
-          <w:rFonts w:ascii="Arial" w:hAnsi="Arial" w:cs="Arial"/>
-          <w:b/>
-          <w:sz w:val="21"/>
-          <w:szCs w:val="21"/>
-          <w:bdr w:val="none" w:sz="0" w:space="0" w:color="auto" w:frame="1"/>
-        </w:rPr>
-        <w:t>Business Model</w:t>
-      </w:r>
-      <w:r>
-        <w:rPr>
-          <w:rStyle w:val="yt-core-attributed-string--link-inherit-color"/>
-          <w:rFonts w:ascii="Arial" w:hAnsi="Arial" w:cs="Arial"/>
-          <w:sz w:val="21"/>
-          <w:szCs w:val="21"/>
-          <w:bdr w:val="none" w:sz="0" w:space="0" w:color="auto" w:frame="1"/>
-        </w:rPr>
-        <w:t xml:space="preserve"> – In this we need to create business model for the product.</w:t>
-      </w:r>
-    </w:p>
-    <w:p>
-      <w:pPr>
-        <w:spacing w:after="0"/>
-        <w:rPr>
-          <w:rStyle w:val="yt-core-attributed-string--link-inherit-color"/>
-          <w:rFonts w:ascii="Arial" w:hAnsi="Arial" w:cs="Arial"/>
-          <w:sz w:val="21"/>
-          <w:szCs w:val="21"/>
-          <w:bdr w:val="none" w:sz="0" w:space="0" w:color="auto" w:frame="1"/>
-        </w:rPr>
-      </w:pPr>
-      <w:r>
-        <w:rPr>
-          <w:rStyle w:val="yt-core-attributed-string--link-inherit-color"/>
-          <w:rFonts w:ascii="Arial" w:hAnsi="Arial" w:cs="Arial"/>
-          <w:b/>
-          <w:sz w:val="21"/>
-          <w:szCs w:val="21"/>
-          <w:bdr w:val="none" w:sz="0" w:space="0" w:color="auto" w:frame="1"/>
-        </w:rPr>
-        <w:t>Data Model</w:t>
-      </w:r>
-      <w:r>
-        <w:rPr>
-          <w:rStyle w:val="yt-core-attributed-string--link-inherit-color"/>
-          <w:rFonts w:ascii="Arial" w:hAnsi="Arial" w:cs="Arial"/>
-          <w:sz w:val="21"/>
-          <w:szCs w:val="21"/>
-          <w:bdr w:val="none" w:sz="0" w:space="0" w:color="auto" w:frame="1"/>
-        </w:rPr>
-        <w:t xml:space="preserve"> – After creating or understand business model we need to </w:t>
-      </w:r>
-      <w:r>
-        <w:rPr>
-          <w:rStyle w:val="yt-core-attributed-string--link-inherit-color"/>
-          <w:rFonts w:ascii="Arial" w:hAnsi="Arial" w:cs="Arial"/>
-          <w:sz w:val="21"/>
-          <w:szCs w:val="21"/>
-          <w:bdr w:val="none" w:sz="0" w:space="0" w:color="auto" w:frame="1"/>
-        </w:rPr>
-        <w:t xml:space="preserve">design data model. Where we </w:t>
-      </w:r>
-      <w:r>
-        <w:rPr>
-          <w:rStyle w:val="yt-core-attributed-string--link-inherit-color"/>
-          <w:rFonts w:ascii="Arial" w:hAnsi="Arial" w:cs="Arial"/>
-          <w:sz w:val="21"/>
-          <w:szCs w:val="21"/>
-          <w:bdr w:val="none" w:sz="0" w:space="0" w:color="auto" w:frame="1"/>
-        </w:rPr>
-        <w:t xml:space="preserve">create </w:t>
-      </w:r>
-      <w:r>
-        <w:rPr>
-          <w:rStyle w:val="yt-core-attributed-string--link-inherit-color"/>
-          <w:rFonts w:ascii="Arial" w:hAnsi="Arial" w:cs="Arial"/>
-          <w:sz w:val="21"/>
-          <w:szCs w:val="21"/>
-          <w:bdr w:val="none" w:sz="0" w:space="0" w:color="auto" w:frame="1"/>
-        </w:rPr>
-        <w:t>data</w:t>
-      </w:r>
-      <w:r>
-        <w:rPr>
-          <w:rStyle w:val="yt-core-attributed-string--link-inherit-color"/>
-          <w:rFonts w:ascii="Arial" w:hAnsi="Arial" w:cs="Arial"/>
-          <w:sz w:val="21"/>
-          <w:szCs w:val="21"/>
-          <w:bdr w:val="none" w:sz="0" w:space="0" w:color="auto" w:frame="1"/>
-        </w:rPr>
-        <w:t xml:space="preserve"> </w:t>
-      </w:r>
-      <w:r>
-        <w:rPr>
-          <w:rStyle w:val="yt-core-attributed-string--link-inherit-color"/>
-          <w:rFonts w:ascii="Arial" w:hAnsi="Arial" w:cs="Arial"/>
-          <w:sz w:val="21"/>
-          <w:szCs w:val="21"/>
-          <w:bdr w:val="none" w:sz="0" w:space="0" w:color="auto" w:frame="1"/>
-        </w:rPr>
-        <w:t>objects and establishing relation in this data objects.</w:t>
-      </w:r>
-    </w:p>
-    <w:p>
-      <w:pPr>
-        <w:spacing w:after="0"/>
-        <w:rPr>
-          <w:rStyle w:val="yt-core-attributed-string--link-inherit-color"/>
-          <w:rFonts w:ascii="Arial" w:hAnsi="Arial" w:cs="Arial"/>
-          <w:sz w:val="21"/>
-          <w:szCs w:val="21"/>
-          <w:bdr w:val="none" w:sz="0" w:space="0" w:color="auto" w:frame="1"/>
-        </w:rPr>
-      </w:pPr>
-      <w:r>
-        <w:rPr>
-          <w:rStyle w:val="yt-core-attributed-string--link-inherit-color"/>
-          <w:rFonts w:ascii="Arial" w:hAnsi="Arial" w:cs="Arial"/>
-          <w:b/>
-          <w:sz w:val="21"/>
-          <w:szCs w:val="21"/>
-          <w:bdr w:val="none" w:sz="0" w:space="0" w:color="auto" w:frame="1"/>
-        </w:rPr>
-        <w:t>Process Model</w:t>
-      </w:r>
-      <w:r>
-        <w:rPr>
-          <w:rStyle w:val="yt-core-attributed-string--link-inherit-color"/>
-          <w:rFonts w:ascii="Arial" w:hAnsi="Arial" w:cs="Arial"/>
-          <w:sz w:val="21"/>
-          <w:szCs w:val="21"/>
-          <w:bdr w:val="none" w:sz="0" w:space="0" w:color="auto" w:frame="1"/>
-        </w:rPr>
-        <w:t xml:space="preserve"> – with the help of both business model and Data model we need</w:t>
-      </w:r>
-      <w:r>
-        <w:rPr>
-          <w:rStyle w:val="yt-core-attributed-string--link-inherit-color"/>
-          <w:rFonts w:ascii="Arial" w:hAnsi="Arial" w:cs="Arial"/>
-          <w:sz w:val="21"/>
-          <w:szCs w:val="21"/>
-          <w:bdr w:val="none" w:sz="0" w:space="0" w:color="auto" w:frame="1"/>
-        </w:rPr>
-        <w:t xml:space="preserve"> to process on this object like </w:t>
-      </w:r>
-      <w:r>
-        <w:rPr>
-          <w:rStyle w:val="yt-core-attributed-string--link-inherit-color"/>
-          <w:rFonts w:ascii="Arial" w:hAnsi="Arial" w:cs="Arial"/>
-          <w:sz w:val="21"/>
-          <w:szCs w:val="21"/>
-          <w:bdr w:val="none" w:sz="0" w:space="0" w:color="auto" w:frame="1"/>
-        </w:rPr>
-        <w:t>Adding, deleting, retrieving, Modifying.</w:t>
-      </w:r>
-    </w:p>
-    <w:p>
-      <w:pPr>
-        <w:spacing w:after="0"/>
-        <w:rPr>
-          <w:rStyle w:val="yt-core-attributed-string--link-inherit-color"/>
-          <w:rFonts w:ascii="Arial" w:hAnsi="Arial" w:cs="Arial"/>
-          <w:sz w:val="21"/>
-          <w:szCs w:val="21"/>
-          <w:bdr w:val="none" w:sz="0" w:space="0" w:color="auto" w:frame="1"/>
-        </w:rPr>
-      </w:pPr>
-      <w:r>
-        <w:rPr>
-          <w:rStyle w:val="yt-core-attributed-string--link-inherit-color"/>
-          <w:rFonts w:ascii="Arial" w:hAnsi="Arial" w:cs="Arial"/>
-          <w:b/>
-          <w:sz w:val="21"/>
-          <w:szCs w:val="21"/>
-          <w:bdr w:val="none" w:sz="0" w:space="0" w:color="auto" w:frame="1"/>
-        </w:rPr>
-        <w:t>Application Generation</w:t>
-      </w:r>
-      <w:r>
-        <w:rPr>
-          <w:rStyle w:val="yt-core-attributed-string--link-inherit-color"/>
-          <w:rFonts w:ascii="Arial" w:hAnsi="Arial" w:cs="Arial"/>
-          <w:sz w:val="21"/>
-          <w:szCs w:val="21"/>
-          <w:bdr w:val="none" w:sz="0" w:space="0" w:color="auto" w:frame="1"/>
-        </w:rPr>
-        <w:t xml:space="preserve"> – Here we create actual Product prototype and ask the client to Agree on th</w:t>
-      </w:r>
-      <w:r>
-        <w:rPr>
-          <w:rStyle w:val="yt-core-attributed-string--link-inherit-color"/>
-          <w:rFonts w:ascii="Arial" w:hAnsi="Arial" w:cs="Arial"/>
-          <w:sz w:val="21"/>
-          <w:szCs w:val="21"/>
-          <w:bdr w:val="none" w:sz="0" w:space="0" w:color="auto" w:frame="1"/>
-        </w:rPr>
-        <w:t xml:space="preserve">is build code </w:t>
-      </w:r>
-      <w:r>
-        <w:rPr>
-          <w:rStyle w:val="yt-core-attributed-string--link-inherit-color"/>
-          <w:rFonts w:ascii="Arial" w:hAnsi="Arial" w:cs="Arial"/>
-          <w:sz w:val="21"/>
-          <w:szCs w:val="21"/>
-          <w:bdr w:val="none" w:sz="0" w:space="0" w:color="auto" w:frame="1"/>
-        </w:rPr>
-        <w:t>project or not then we will take next step.</w:t>
-      </w:r>
-    </w:p>
-    <w:p>
-      <w:pPr>
-        <w:spacing w:after="0"/>
-        <w:rPr>
-          <w:rStyle w:val="yt-core-attributed-string--link-inherit-color"/>
-          <w:rFonts w:ascii="Arial" w:hAnsi="Arial" w:cs="Arial"/>
-          <w:sz w:val="21"/>
-          <w:szCs w:val="21"/>
-          <w:bdr w:val="none" w:sz="0" w:space="0" w:color="auto" w:frame="1"/>
-        </w:rPr>
-      </w:pPr>
-      <w:r>
-        <w:rPr>
-          <w:rStyle w:val="yt-core-attributed-string--link-inherit-color"/>
-          <w:rFonts w:ascii="Arial" w:hAnsi="Arial" w:cs="Arial"/>
-          <w:b/>
-          <w:sz w:val="21"/>
-          <w:szCs w:val="21"/>
-          <w:bdr w:val="none" w:sz="0" w:space="0" w:color="auto" w:frame="1"/>
-        </w:rPr>
-        <w:t>Testing and Turnover</w:t>
-      </w:r>
-      <w:r>
-        <w:rPr>
-          <w:rStyle w:val="yt-core-attributed-string--link-inherit-color"/>
-          <w:rFonts w:ascii="Arial" w:hAnsi="Arial" w:cs="Arial"/>
-          <w:sz w:val="21"/>
-          <w:szCs w:val="21"/>
-          <w:bdr w:val="none" w:sz="0" w:space="0" w:color="auto" w:frame="1"/>
-        </w:rPr>
-        <w:t xml:space="preserve"> – Now we can test over product on client side if it works properly then ok </w:t>
-      </w:r>
-      <w:proofErr w:type="gramStart"/>
-      <w:r>
-        <w:rPr>
-          <w:rStyle w:val="yt-core-attributed-string--link-inherit-color"/>
-          <w:rFonts w:ascii="Arial" w:hAnsi="Arial" w:cs="Arial"/>
-          <w:sz w:val="21"/>
-          <w:szCs w:val="21"/>
-          <w:bdr w:val="none" w:sz="0" w:space="0" w:color="auto" w:frame="1"/>
-        </w:rPr>
-        <w:t>If</w:t>
-      </w:r>
-      <w:proofErr w:type="gramEnd"/>
-      <w:r>
-        <w:rPr>
-          <w:rStyle w:val="yt-core-attributed-string--link-inherit-color"/>
-          <w:rFonts w:ascii="Arial" w:hAnsi="Arial" w:cs="Arial"/>
-          <w:sz w:val="21"/>
-          <w:szCs w:val="21"/>
-          <w:bdr w:val="none" w:sz="0" w:space="0" w:color="auto" w:frame="1"/>
-        </w:rPr>
-        <w:t xml:space="preserve"> changes are</w:t>
-      </w:r>
-      <w:r>
-        <w:rPr>
-          <w:rStyle w:val="yt-core-attributed-string--link-inherit-color"/>
-          <w:rFonts w:ascii="Arial" w:hAnsi="Arial" w:cs="Arial"/>
-          <w:sz w:val="21"/>
-          <w:szCs w:val="21"/>
-          <w:bdr w:val="none" w:sz="0" w:space="0" w:color="auto" w:frame="1"/>
-        </w:rPr>
-        <w:t xml:space="preserve"> </w:t>
-      </w:r>
-      <w:r>
-        <w:rPr>
-          <w:rStyle w:val="yt-core-attributed-string--link-inherit-color"/>
-          <w:rFonts w:ascii="Arial" w:hAnsi="Arial" w:cs="Arial"/>
-          <w:sz w:val="21"/>
-          <w:szCs w:val="21"/>
-          <w:bdr w:val="none" w:sz="0" w:space="0" w:color="auto" w:frame="1"/>
-        </w:rPr>
-        <w:t>required from client side the start over again whole processes known as Turnover.</w:t>
-      </w:r>
-    </w:p>
-    <w:p>
-      <w:pPr>
-        <w:spacing w:after="0"/>
-        <w:rPr>
-          <w:rStyle w:val="yt-core-attributed-string--link-inherit-color"/>
-          <w:rFonts w:ascii="Arial" w:hAnsi="Arial" w:cs="Arial"/>
-          <w:sz w:val="21"/>
-          <w:szCs w:val="21"/>
-          <w:bdr w:val="none" w:sz="0" w:space="0" w:color="auto" w:frame="1"/>
-        </w:rPr>
-      </w:pPr>
-    </w:p>
-    <w:p>
-      <w:pPr>
-        <w:spacing w:after="0"/>
-        <w:rPr>
-          <w:rStyle w:val="yt-core-attributed-string--link-inherit-color"/>
-          <w:rFonts w:ascii="Arial" w:hAnsi="Arial" w:cs="Arial"/>
-          <w:b/>
-          <w:sz w:val="21"/>
-          <w:szCs w:val="21"/>
-          <w:bdr w:val="none" w:sz="0" w:space="0" w:color="auto" w:frame="1"/>
-        </w:rPr>
-      </w:pPr>
-      <w:r>
-        <w:rPr>
-          <w:rStyle w:val="yt-core-attributed-string--link-inherit-color"/>
-          <w:rFonts w:ascii="Arial" w:hAnsi="Arial" w:cs="Arial"/>
-          <w:b/>
-          <w:sz w:val="21"/>
-          <w:szCs w:val="21"/>
-          <w:bdr w:val="none" w:sz="0" w:space="0" w:color="auto" w:frame="1"/>
-        </w:rPr>
-        <w:t>How we can change the server port no. in Spring Boot?</w:t>
-      </w:r>
-    </w:p>
-    <w:p>
-      <w:pPr>
-        <w:spacing w:after="0"/>
-        <w:rPr>
-          <w:rStyle w:val="yt-core-attributed-string--link-inherit-color"/>
-          <w:rFonts w:ascii="Arial" w:hAnsi="Arial" w:cs="Arial"/>
-          <w:sz w:val="21"/>
-          <w:szCs w:val="21"/>
-          <w:bdr w:val="none" w:sz="0" w:space="0" w:color="auto" w:frame="1"/>
-        </w:rPr>
-      </w:pPr>
-      <w:r>
-        <w:rPr>
-          <w:rStyle w:val="yt-core-attributed-string--link-inherit-color"/>
-          <w:rFonts w:ascii="Arial" w:hAnsi="Arial" w:cs="Arial"/>
-          <w:sz w:val="21"/>
-          <w:szCs w:val="21"/>
-          <w:bdr w:val="none" w:sz="0" w:space="0" w:color="auto" w:frame="1"/>
-        </w:rPr>
-        <w:t xml:space="preserve">In </w:t>
-      </w:r>
-      <w:proofErr w:type="spellStart"/>
-      <w:r>
-        <w:rPr>
-          <w:rStyle w:val="yt-core-attributed-string--link-inherit-color"/>
-          <w:rFonts w:ascii="Arial" w:hAnsi="Arial" w:cs="Arial"/>
-          <w:sz w:val="21"/>
-          <w:szCs w:val="21"/>
-          <w:bdr w:val="none" w:sz="0" w:space="0" w:color="auto" w:frame="1"/>
-        </w:rPr>
-        <w:t>application.propertys</w:t>
-      </w:r>
-      <w:proofErr w:type="spellEnd"/>
-      <w:r>
-        <w:rPr>
-          <w:rStyle w:val="yt-core-attributed-string--link-inherit-color"/>
-          <w:rFonts w:ascii="Arial" w:hAnsi="Arial" w:cs="Arial"/>
-          <w:sz w:val="21"/>
-          <w:szCs w:val="21"/>
-          <w:bdr w:val="none" w:sz="0" w:space="0" w:color="auto" w:frame="1"/>
-        </w:rPr>
-        <w:t xml:space="preserve"> file we can write </w:t>
-      </w:r>
-      <w:proofErr w:type="spellStart"/>
-      <w:r>
-        <w:rPr>
-          <w:rStyle w:val="yt-core-attributed-string--link-inherit-color"/>
-          <w:rFonts w:ascii="Arial" w:hAnsi="Arial" w:cs="Arial"/>
-          <w:sz w:val="21"/>
-          <w:szCs w:val="21"/>
-          <w:bdr w:val="none" w:sz="0" w:space="0" w:color="auto" w:frame="1"/>
-        </w:rPr>
-        <w:t>server.port</w:t>
-      </w:r>
-      <w:proofErr w:type="spellEnd"/>
-      <w:r>
-        <w:rPr>
-          <w:rStyle w:val="yt-core-attributed-string--link-inherit-color"/>
-          <w:rFonts w:ascii="Arial" w:hAnsi="Arial" w:cs="Arial"/>
-          <w:sz w:val="21"/>
-          <w:szCs w:val="21"/>
-          <w:bdr w:val="none" w:sz="0" w:space="0" w:color="auto" w:frame="1"/>
-        </w:rPr>
-        <w:t>=8081.</w:t>
-      </w:r>
-    </w:p>
-    <w:p>
-      <w:pPr>
-        <w:spacing w:after="0"/>
-        <w:rPr>
-          <w:rStyle w:val="yt-core-attributed-string--link-inherit-color"/>
-          <w:rFonts w:ascii="Arial" w:hAnsi="Arial" w:cs="Arial"/>
-          <w:sz w:val="21"/>
-          <w:szCs w:val="21"/>
-          <w:bdr w:val="none" w:sz="0" w:space="0" w:color="auto" w:frame="1"/>
-        </w:rPr>
-      </w:pPr>
-    </w:p>
-    <w:p>
-      <w:pPr>
-        <w:spacing w:after="0"/>
-        <w:rPr>
-          <w:rStyle w:val="yt-core-attributed-string--link-inherit-color"/>
-          <w:rFonts w:ascii="Arial" w:hAnsi="Arial" w:cs="Arial"/>
-          <w:b/>
-          <w:sz w:val="21"/>
-          <w:szCs w:val="21"/>
-          <w:bdr w:val="none" w:sz="0" w:space="0" w:color="auto" w:frame="1"/>
-        </w:rPr>
-      </w:pPr>
-      <w:r>
-        <w:rPr>
-          <w:rStyle w:val="yt-core-attributed-string--link-inherit-color"/>
-          <w:rFonts w:ascii="Arial" w:hAnsi="Arial" w:cs="Arial"/>
-          <w:b/>
-          <w:sz w:val="21"/>
-          <w:szCs w:val="21"/>
-          <w:bdr w:val="none" w:sz="0" w:space="0" w:color="auto" w:frame="1"/>
-        </w:rPr>
-        <w:t>Can we replace the embed tomcat server in spring boot application?</w:t>
-      </w:r>
-    </w:p>
-    <w:p>
-      <w:pPr>
-        <w:spacing w:after="0"/>
-        <w:rPr>
-          <w:rStyle w:val="yt-core-attributed-string--link-inherit-color"/>
-          <w:rFonts w:ascii="Arial" w:hAnsi="Arial" w:cs="Arial"/>
-          <w:sz w:val="21"/>
-          <w:szCs w:val="21"/>
-          <w:bdr w:val="none" w:sz="0" w:space="0" w:color="auto" w:frame="1"/>
-        </w:rPr>
-      </w:pPr>
-      <w:r>
-        <w:rPr>
-          <w:rStyle w:val="yt-core-attributed-string--link-inherit-color"/>
-          <w:rFonts w:ascii="Arial" w:hAnsi="Arial" w:cs="Arial"/>
-          <w:sz w:val="21"/>
-          <w:szCs w:val="21"/>
-          <w:bdr w:val="none" w:sz="0" w:space="0" w:color="auto" w:frame="1"/>
-        </w:rPr>
-        <w:t xml:space="preserve">Yes, </w:t>
-      </w:r>
-      <w:proofErr w:type="spellStart"/>
-      <w:r>
-        <w:rPr>
-          <w:rStyle w:val="yt-core-attributed-string--link-inherit-color"/>
-          <w:rFonts w:ascii="Arial" w:hAnsi="Arial" w:cs="Arial"/>
-          <w:sz w:val="21"/>
-          <w:szCs w:val="21"/>
-          <w:bdr w:val="none" w:sz="0" w:space="0" w:color="auto" w:frame="1"/>
-        </w:rPr>
-        <w:t>whith</w:t>
-      </w:r>
-      <w:proofErr w:type="spellEnd"/>
-      <w:r>
-        <w:rPr>
-          <w:rStyle w:val="yt-core-attributed-string--link-inherit-color"/>
-          <w:rFonts w:ascii="Arial" w:hAnsi="Arial" w:cs="Arial"/>
-          <w:sz w:val="21"/>
-          <w:szCs w:val="21"/>
-          <w:bdr w:val="none" w:sz="0" w:space="0" w:color="auto" w:frame="1"/>
-        </w:rPr>
-        <w:t xml:space="preserve"> adding the dependency like </w:t>
-      </w:r>
-      <w:r>
-        <w:rPr>
-          <w:rStyle w:val="yt-core-attributed-string--link-inherit-color"/>
-          <w:rFonts w:ascii="Arial" w:hAnsi="Arial" w:cs="Arial"/>
-          <w:b/>
-          <w:sz w:val="21"/>
-          <w:szCs w:val="21"/>
-          <w:bdr w:val="none" w:sz="0" w:space="0" w:color="auto" w:frame="1"/>
-        </w:rPr>
-        <w:t>spring-boot-starter-jetty</w:t>
-      </w:r>
-      <w:r>
-        <w:rPr>
-          <w:rStyle w:val="yt-core-attributed-string--link-inherit-color"/>
-          <w:rFonts w:ascii="Arial" w:hAnsi="Arial" w:cs="Arial"/>
-          <w:sz w:val="21"/>
-          <w:szCs w:val="21"/>
-          <w:bdr w:val="none" w:sz="0" w:space="0" w:color="auto" w:frame="1"/>
-        </w:rPr>
-        <w:t>.</w:t>
-      </w:r>
-    </w:p>
-    <w:p>
-      <w:pPr>
-        <w:spacing w:after="0"/>
-        <w:rPr>
-          <w:rStyle w:val="yt-core-attributed-string--link-inherit-color"/>
-          <w:rFonts w:ascii="Arial" w:hAnsi="Arial" w:cs="Arial"/>
-          <w:sz w:val="21"/>
-          <w:szCs w:val="21"/>
-          <w:bdr w:val="none" w:sz="0" w:space="0" w:color="auto" w:frame="1"/>
-        </w:rPr>
-      </w:pPr>
-    </w:p>
-    <w:p>
-      <w:pPr>
-        <w:spacing w:after="0"/>
-        <w:rPr>
-          <w:rStyle w:val="yt-core-attributed-string--link-inherit-color"/>
-          <w:rFonts w:ascii="Arial" w:hAnsi="Arial" w:cs="Arial"/>
-          <w:b/>
-          <w:sz w:val="21"/>
-          <w:szCs w:val="21"/>
-          <w:bdr w:val="none" w:sz="0" w:space="0" w:color="auto" w:frame="1"/>
-        </w:rPr>
-      </w:pPr>
-      <w:r>
-        <w:rPr>
-          <w:rStyle w:val="yt-core-attributed-string--link-inherit-color"/>
-          <w:rFonts w:ascii="Arial" w:hAnsi="Arial" w:cs="Arial"/>
-          <w:b/>
-          <w:sz w:val="21"/>
-          <w:szCs w:val="21"/>
-          <w:bdr w:val="none" w:sz="0" w:space="0" w:color="auto" w:frame="1"/>
-        </w:rPr>
-        <w:t>Can we disable web server in spring boot application?</w:t>
-      </w:r>
-    </w:p>
-    <w:p>
-      <w:pPr>
-        <w:spacing w:after="0"/>
-        <w:rPr>
-          <w:rStyle w:val="yt-core-attributed-string--link-inherit-color"/>
-          <w:rFonts w:ascii="Arial" w:hAnsi="Arial" w:cs="Arial"/>
-          <w:sz w:val="21"/>
-          <w:szCs w:val="21"/>
-          <w:bdr w:val="none" w:sz="0" w:space="0" w:color="auto" w:frame="1"/>
-        </w:rPr>
-      </w:pPr>
-      <w:r>
-        <w:rPr>
-          <w:rStyle w:val="yt-core-attributed-string--link-inherit-color"/>
-          <w:rFonts w:ascii="Arial" w:hAnsi="Arial" w:cs="Arial"/>
-          <w:sz w:val="21"/>
-          <w:szCs w:val="21"/>
-          <w:bdr w:val="none" w:sz="0" w:space="0" w:color="auto" w:frame="1"/>
-        </w:rPr>
-        <w:t xml:space="preserve">Yes, we can write in </w:t>
-      </w:r>
-      <w:proofErr w:type="spellStart"/>
-      <w:r>
-        <w:rPr>
-          <w:rStyle w:val="yt-core-attributed-string--link-inherit-color"/>
-          <w:rFonts w:ascii="Arial" w:hAnsi="Arial" w:cs="Arial"/>
-          <w:sz w:val="21"/>
-          <w:szCs w:val="21"/>
-          <w:bdr w:val="none" w:sz="0" w:space="0" w:color="auto" w:frame="1"/>
-        </w:rPr>
-        <w:t>application.property</w:t>
-      </w:r>
-      <w:proofErr w:type="spellEnd"/>
-      <w:r>
-        <w:rPr>
-          <w:rStyle w:val="yt-core-attributed-string--link-inherit-color"/>
-          <w:rFonts w:ascii="Arial" w:hAnsi="Arial" w:cs="Arial"/>
-          <w:sz w:val="21"/>
-          <w:szCs w:val="21"/>
-          <w:bdr w:val="none" w:sz="0" w:space="0" w:color="auto" w:frame="1"/>
-        </w:rPr>
-        <w:t xml:space="preserve"> file “</w:t>
-      </w:r>
-      <w:proofErr w:type="spellStart"/>
-      <w:r>
-        <w:rPr>
-          <w:rStyle w:val="yt-core-attributed-string--link-inherit-color"/>
-          <w:rFonts w:ascii="Arial" w:hAnsi="Arial" w:cs="Arial"/>
-          <w:b/>
-          <w:sz w:val="21"/>
-          <w:szCs w:val="21"/>
-          <w:bdr w:val="none" w:sz="0" w:space="0" w:color="auto" w:frame="1"/>
-        </w:rPr>
-        <w:t>spring.main.</w:t>
-      </w:r>
-      <w:r>
-        <w:rPr>
-          <w:rStyle w:val="yt-core-attributed-string--link-inherit-color"/>
-          <w:rFonts w:ascii="Arial" w:hAnsi="Arial" w:cs="Arial"/>
-          <w:b/>
-          <w:sz w:val="21"/>
-          <w:szCs w:val="21"/>
-          <w:bdr w:val="none" w:sz="0" w:space="0" w:color="auto" w:frame="1"/>
-        </w:rPr>
-        <w:t>web</w:t>
-      </w:r>
-      <w:proofErr w:type="spellEnd"/>
-      <w:r>
-        <w:rPr>
-          <w:rStyle w:val="yt-core-attributed-string--link-inherit-color"/>
-          <w:rFonts w:ascii="Arial" w:hAnsi="Arial" w:cs="Arial"/>
-          <w:b/>
-          <w:sz w:val="21"/>
-          <w:szCs w:val="21"/>
-          <w:bdr w:val="none" w:sz="0" w:space="0" w:color="auto" w:frame="1"/>
-        </w:rPr>
-        <w:t>-application-type=none</w:t>
-      </w:r>
-      <w:r>
-        <w:rPr>
-          <w:rStyle w:val="yt-core-attributed-string--link-inherit-color"/>
-          <w:rFonts w:ascii="Arial" w:hAnsi="Arial" w:cs="Arial"/>
-          <w:sz w:val="21"/>
-          <w:szCs w:val="21"/>
-          <w:bdr w:val="none" w:sz="0" w:space="0" w:color="auto" w:frame="1"/>
-        </w:rPr>
-        <w:t>”.</w:t>
-      </w:r>
-    </w:p>
-    <w:p>
-      <w:pPr>
-        <w:spacing w:after="0"/>
-        <w:rPr>
-          <w:rStyle w:val="yt-core-attributed-string--link-inherit-color"/>
-          <w:rFonts w:ascii="Arial" w:hAnsi="Arial" w:cs="Arial"/>
-          <w:sz w:val="21"/>
-          <w:szCs w:val="21"/>
-          <w:bdr w:val="none" w:sz="0" w:space="0" w:color="auto" w:frame="1"/>
-        </w:rPr>
-      </w:pPr>
-    </w:p>
-    <w:p>
-      <w:pPr>
-        <w:spacing w:after="0"/>
-        <w:rPr>
-          <w:rStyle w:val="yt-core-attributed-string--link-inherit-color"/>
-          <w:rFonts w:ascii="Arial" w:hAnsi="Arial" w:cs="Arial"/>
-          <w:b/>
-          <w:sz w:val="21"/>
-          <w:szCs w:val="21"/>
-          <w:bdr w:val="none" w:sz="0" w:space="0" w:color="auto" w:frame="1"/>
-        </w:rPr>
-      </w:pPr>
-      <w:r>
-        <w:rPr>
-          <w:rStyle w:val="yt-core-attributed-string--link-inherit-color"/>
-          <w:rFonts w:ascii="Arial" w:hAnsi="Arial" w:cs="Arial"/>
-          <w:b/>
-          <w:sz w:val="21"/>
-          <w:szCs w:val="21"/>
-          <w:bdr w:val="none" w:sz="0" w:space="0" w:color="auto" w:frame="1"/>
-        </w:rPr>
-        <w:t>How to disable Auto-configuration class?</w:t>
-      </w:r>
-    </w:p>
-    <w:p>
-      <w:pPr>
-        <w:spacing w:after="0"/>
-        <w:rPr>
-          <w:rStyle w:val="yt-core-attributed-string--link-inherit-color"/>
-          <w:rFonts w:ascii="Arial" w:hAnsi="Arial" w:cs="Arial"/>
-          <w:sz w:val="21"/>
-          <w:szCs w:val="21"/>
-          <w:bdr w:val="none" w:sz="0" w:space="0" w:color="auto" w:frame="1"/>
-        </w:rPr>
-      </w:pPr>
-      <w:r>
-        <w:rPr>
-          <w:rStyle w:val="yt-core-attributed-string--link-inherit-color"/>
-          <w:rFonts w:ascii="Arial" w:hAnsi="Arial" w:cs="Arial"/>
-          <w:sz w:val="21"/>
-          <w:szCs w:val="21"/>
-          <w:bdr w:val="none" w:sz="0" w:space="0" w:color="auto" w:frame="1"/>
-        </w:rPr>
-        <w:t xml:space="preserve">We can add </w:t>
-      </w:r>
-      <w:proofErr w:type="gramStart"/>
-      <w:r>
-        <w:rPr>
-          <w:rStyle w:val="yt-core-attributed-string--link-inherit-color"/>
-          <w:rFonts w:ascii="Arial" w:hAnsi="Arial" w:cs="Arial"/>
-          <w:sz w:val="21"/>
-          <w:szCs w:val="21"/>
-          <w:bdr w:val="none" w:sz="0" w:space="0" w:color="auto" w:frame="1"/>
-        </w:rPr>
-        <w:t>@</w:t>
-      </w:r>
-      <w:proofErr w:type="spellStart"/>
-      <w:r>
-        <w:rPr>
-          <w:rStyle w:val="yt-core-attributed-string--link-inherit-color"/>
-          <w:rFonts w:ascii="Arial" w:hAnsi="Arial" w:cs="Arial"/>
-          <w:sz w:val="21"/>
-          <w:szCs w:val="21"/>
-          <w:bdr w:val="none" w:sz="0" w:space="0" w:color="auto" w:frame="1"/>
-        </w:rPr>
-        <w:t>EnableAutoConfiguration</w:t>
-      </w:r>
-      <w:proofErr w:type="spellEnd"/>
-      <w:r>
-        <w:rPr>
-          <w:rStyle w:val="yt-core-attributed-string--link-inherit-color"/>
-          <w:rFonts w:ascii="Arial" w:hAnsi="Arial" w:cs="Arial"/>
-          <w:sz w:val="21"/>
-          <w:szCs w:val="21"/>
-          <w:bdr w:val="none" w:sz="0" w:space="0" w:color="auto" w:frame="1"/>
-        </w:rPr>
-        <w:t>(</w:t>
-      </w:r>
-      <w:proofErr w:type="gramEnd"/>
-      <w:r>
-        <w:rPr>
-          <w:rStyle w:val="yt-core-attributed-string--link-inherit-color"/>
-          <w:rFonts w:ascii="Arial" w:hAnsi="Arial" w:cs="Arial"/>
-          <w:sz w:val="21"/>
-          <w:szCs w:val="21"/>
-          <w:bdr w:val="none" w:sz="0" w:space="0" w:color="auto" w:frame="1"/>
-        </w:rPr>
-        <w:t>exclude=”</w:t>
-      </w:r>
-      <w:proofErr w:type="spellStart"/>
-      <w:r>
-        <w:rPr>
-          <w:rStyle w:val="yt-core-attributed-string--link-inherit-color"/>
-          <w:rFonts w:ascii="Arial" w:hAnsi="Arial" w:cs="Arial"/>
-          <w:sz w:val="21"/>
-          <w:szCs w:val="21"/>
-          <w:bdr w:val="none" w:sz="0" w:space="0" w:color="auto" w:frame="1"/>
-        </w:rPr>
-        <w:t>excudingclasssname.class</w:t>
-      </w:r>
-      <w:proofErr w:type="spellEnd"/>
-      <w:r>
-        <w:rPr>
-          <w:rStyle w:val="yt-core-attributed-string--link-inherit-color"/>
-          <w:rFonts w:ascii="Arial" w:hAnsi="Arial" w:cs="Arial"/>
-          <w:sz w:val="21"/>
-          <w:szCs w:val="21"/>
-          <w:bdr w:val="none" w:sz="0" w:space="0" w:color="auto" w:frame="1"/>
-        </w:rPr>
-        <w:t>”)</w:t>
-      </w:r>
-      <w:r>
-        <w:rPr>
-          <w:rStyle w:val="yt-core-attributed-string--link-inherit-color"/>
-          <w:rFonts w:ascii="Arial" w:hAnsi="Arial" w:cs="Arial"/>
-          <w:sz w:val="21"/>
-          <w:szCs w:val="21"/>
-          <w:bdr w:val="none" w:sz="0" w:space="0" w:color="auto" w:frame="1"/>
-        </w:rPr>
-        <w:t>.</w:t>
-      </w:r>
-    </w:p>
-    <w:p>
-      <w:pPr>
-        <w:spacing w:after="0"/>
-        <w:rPr>
-          <w:rStyle w:val="yt-core-attributed-string--link-inherit-color"/>
-          <w:rFonts w:ascii="Arial" w:hAnsi="Arial" w:cs="Arial"/>
-          <w:sz w:val="21"/>
-          <w:szCs w:val="21"/>
-          <w:bdr w:val="none" w:sz="0" w:space="0" w:color="auto" w:frame="1"/>
-        </w:rPr>
-      </w:pPr>
-    </w:p>
-    <w:p>
-      <w:pPr>
-        <w:spacing w:after="0"/>
-        <w:rPr>
-          <w:rStyle w:val="yt-core-attributed-string--link-inherit-color"/>
-          <w:rFonts w:ascii="Arial" w:hAnsi="Arial" w:cs="Arial"/>
-          <w:b/>
-          <w:sz w:val="21"/>
-          <w:szCs w:val="21"/>
-          <w:bdr w:val="none" w:sz="0" w:space="0" w:color="auto" w:frame="1"/>
-        </w:rPr>
-      </w:pPr>
-      <w:r>
-        <w:rPr>
-          <w:rStyle w:val="yt-core-attributed-string--link-inherit-color"/>
-          <w:rFonts w:ascii="Arial" w:hAnsi="Arial" w:cs="Arial"/>
-          <w:b/>
-          <w:sz w:val="21"/>
-          <w:szCs w:val="21"/>
-          <w:bdr w:val="none" w:sz="0" w:space="0" w:color="auto" w:frame="1"/>
-        </w:rPr>
-        <w:t>What is the use of Profile in Spring Boot?</w:t>
-      </w:r>
-    </w:p>
-    <w:p>
-      <w:pPr>
-        <w:spacing w:after="0"/>
-        <w:rPr>
-          <w:rStyle w:val="yt-core-attributed-string--link-inherit-color"/>
-          <w:rFonts w:ascii="Arial" w:hAnsi="Arial" w:cs="Arial"/>
-          <w:sz w:val="21"/>
-          <w:szCs w:val="21"/>
-          <w:bdr w:val="none" w:sz="0" w:space="0" w:color="auto" w:frame="1"/>
-        </w:rPr>
-      </w:pPr>
-      <w:r>
-        <w:rPr>
-          <w:rStyle w:val="yt-core-attributed-string--link-inherit-color"/>
-          <w:rFonts w:ascii="Arial" w:hAnsi="Arial" w:cs="Arial"/>
-          <w:sz w:val="21"/>
-          <w:szCs w:val="21"/>
-          <w:bdr w:val="none" w:sz="0" w:space="0" w:color="auto" w:frame="1"/>
-        </w:rPr>
-        <w:t>Dev environment</w:t>
-      </w:r>
-    </w:p>
-    <w:p>
-      <w:pPr>
-        <w:spacing w:after="0"/>
-        <w:rPr>
-          <w:rStyle w:val="yt-core-attributed-string--link-inherit-color"/>
-          <w:rFonts w:ascii="Arial" w:hAnsi="Arial" w:cs="Arial"/>
-          <w:sz w:val="21"/>
-          <w:szCs w:val="21"/>
-          <w:bdr w:val="none" w:sz="0" w:space="0" w:color="auto" w:frame="1"/>
-        </w:rPr>
-      </w:pPr>
-      <w:r>
-        <w:rPr>
-          <w:rStyle w:val="yt-core-attributed-string--link-inherit-color"/>
-          <w:rFonts w:ascii="Arial" w:hAnsi="Arial" w:cs="Arial"/>
-          <w:sz w:val="21"/>
-          <w:szCs w:val="21"/>
-          <w:bdr w:val="none" w:sz="0" w:space="0" w:color="auto" w:frame="1"/>
-        </w:rPr>
-        <w:t>Prod environment</w:t>
-      </w:r>
-    </w:p>
-    <w:p>
-      <w:pPr>
-        <w:spacing w:after="0"/>
-        <w:rPr>
-          <w:rStyle w:val="yt-core-attributed-string--link-inherit-color"/>
-          <w:rFonts w:ascii="Arial" w:hAnsi="Arial" w:cs="Arial"/>
-          <w:sz w:val="21"/>
-          <w:szCs w:val="21"/>
-          <w:bdr w:val="none" w:sz="0" w:space="0" w:color="auto" w:frame="1"/>
-        </w:rPr>
-      </w:pPr>
-      <w:r>
-        <w:rPr>
-          <w:rStyle w:val="yt-core-attributed-string--link-inherit-color"/>
-          <w:rFonts w:ascii="Arial" w:hAnsi="Arial" w:cs="Arial"/>
-          <w:sz w:val="21"/>
-          <w:szCs w:val="21"/>
-          <w:bdr w:val="none" w:sz="0" w:space="0" w:color="auto" w:frame="1"/>
-        </w:rPr>
-        <w:t>UAT or QA environment</w:t>
-      </w:r>
-    </w:p>
-    <w:p>
-      <w:pPr>
-        <w:spacing w:after="0"/>
-        <w:rPr>
-          <w:rStyle w:val="yt-core-attributed-string--link-inherit-color"/>
-          <w:rFonts w:ascii="Arial" w:hAnsi="Arial" w:cs="Arial"/>
-          <w:sz w:val="21"/>
-          <w:szCs w:val="21"/>
-          <w:bdr w:val="none" w:sz="0" w:space="0" w:color="auto" w:frame="1"/>
-        </w:rPr>
-      </w:pPr>
-    </w:p>
-    <w:p>
-      <w:pPr>
-        <w:spacing w:after="0"/>
-        <w:rPr>
-          <w:rStyle w:val="yt-core-attributed-string--link-inherit-color"/>
-          <w:rFonts w:ascii="Arial" w:hAnsi="Arial" w:cs="Arial"/>
-          <w:b/>
-          <w:sz w:val="21"/>
-          <w:szCs w:val="21"/>
-          <w:bdr w:val="none" w:sz="0" w:space="0" w:color="auto" w:frame="1"/>
-        </w:rPr>
-      </w:pPr>
-      <w:r>
-        <w:rPr>
-          <w:rStyle w:val="yt-core-attributed-string--link-inherit-color"/>
-          <w:rFonts w:ascii="Arial" w:hAnsi="Arial" w:cs="Arial"/>
-          <w:b/>
-          <w:sz w:val="21"/>
-          <w:szCs w:val="21"/>
-          <w:bdr w:val="none" w:sz="0" w:space="0" w:color="auto" w:frame="1"/>
-        </w:rPr>
-        <w:t>What is Spring Actuator? What are Advantages?</w:t>
-      </w:r>
-    </w:p>
-    <w:p>
-      <w:pPr>
-        <w:pStyle w:val="ListParagraph"/>
-        <w:numPr>
-          <w:ilvl w:val="0"/>
-          <w:numId w:val="13"/>
-        </w:numPr>
-        <w:spacing w:after="0"/>
-        <w:rPr>
-          <w:rStyle w:val="yt-core-attributed-string--link-inherit-color"/>
-          <w:rFonts w:ascii="Arial" w:hAnsi="Arial" w:cs="Arial"/>
-          <w:sz w:val="21"/>
-          <w:szCs w:val="21"/>
-          <w:bdr w:val="none" w:sz="0" w:space="0" w:color="auto" w:frame="1"/>
-        </w:rPr>
-      </w:pPr>
-      <w:r>
-        <w:rPr>
-          <w:rStyle w:val="yt-core-attributed-string--link-inherit-color"/>
-          <w:rFonts w:ascii="Arial" w:hAnsi="Arial" w:cs="Arial"/>
-          <w:sz w:val="21"/>
-          <w:szCs w:val="21"/>
-          <w:bdr w:val="none" w:sz="0" w:space="0" w:color="auto" w:frame="1"/>
-        </w:rPr>
-        <w:t>Actuator is a manufacturing term actually that is use for referring to mechanical devices to moving or controlling something.</w:t>
-      </w:r>
-    </w:p>
-    <w:p>
-      <w:pPr>
-        <w:pStyle w:val="ListParagraph"/>
-        <w:numPr>
-          <w:ilvl w:val="0"/>
-          <w:numId w:val="13"/>
-        </w:numPr>
-        <w:spacing w:after="0"/>
-        <w:rPr>
-          <w:rStyle w:val="yt-core-attributed-string--link-inherit-color"/>
-          <w:rFonts w:ascii="Arial" w:hAnsi="Arial" w:cs="Arial"/>
-          <w:sz w:val="21"/>
-          <w:szCs w:val="21"/>
-          <w:bdr w:val="none" w:sz="0" w:space="0" w:color="auto" w:frame="1"/>
-        </w:rPr>
-      </w:pPr>
-      <w:r>
-        <w:rPr>
-          <w:rStyle w:val="yt-core-attributed-string--link-inherit-color"/>
-          <w:rFonts w:ascii="Arial" w:hAnsi="Arial" w:cs="Arial"/>
-          <w:sz w:val="21"/>
-          <w:szCs w:val="21"/>
-          <w:bdr w:val="none" w:sz="0" w:space="0" w:color="auto" w:frame="1"/>
-        </w:rPr>
-        <w:t>In Spring Boot, Actuator is addition feature that help us control manage and monitor our application spatially when its push to production.</w:t>
-      </w:r>
-    </w:p>
-    <w:p>
-      <w:pPr>
-        <w:pStyle w:val="ListParagraph"/>
-        <w:numPr>
-          <w:ilvl w:val="0"/>
-          <w:numId w:val="13"/>
-        </w:numPr>
-        <w:spacing w:after="0"/>
-        <w:rPr>
-          <w:rStyle w:val="yt-core-attributed-string--link-inherit-color"/>
-          <w:rFonts w:ascii="Arial" w:hAnsi="Arial" w:cs="Arial"/>
-          <w:sz w:val="21"/>
-          <w:szCs w:val="21"/>
-          <w:bdr w:val="none" w:sz="0" w:space="0" w:color="auto" w:frame="1"/>
-        </w:rPr>
-      </w:pPr>
-      <w:r>
-        <w:rPr>
-          <w:rStyle w:val="yt-core-attributed-string--link-inherit-color"/>
-          <w:rFonts w:ascii="Arial" w:hAnsi="Arial" w:cs="Arial"/>
-          <w:sz w:val="21"/>
-          <w:szCs w:val="21"/>
-          <w:bdr w:val="none" w:sz="0" w:space="0" w:color="auto" w:frame="1"/>
-        </w:rPr>
-        <w:t xml:space="preserve">It include Auditing, Health, and matrices gathering means how many hit </w:t>
-      </w:r>
-      <w:proofErr w:type="gramStart"/>
-      <w:r>
-        <w:rPr>
-          <w:rStyle w:val="yt-core-attributed-string--link-inherit-color"/>
-          <w:rFonts w:ascii="Arial" w:hAnsi="Arial" w:cs="Arial"/>
-          <w:sz w:val="21"/>
-          <w:szCs w:val="21"/>
-          <w:bdr w:val="none" w:sz="0" w:space="0" w:color="auto" w:frame="1"/>
-        </w:rPr>
-        <w:t>did we get</w:t>
-      </w:r>
-      <w:proofErr w:type="gramEnd"/>
-      <w:r>
-        <w:rPr>
-          <w:rStyle w:val="yt-core-attributed-string--link-inherit-color"/>
-          <w:rFonts w:ascii="Arial" w:hAnsi="Arial" w:cs="Arial"/>
-          <w:sz w:val="21"/>
-          <w:szCs w:val="21"/>
-          <w:bdr w:val="none" w:sz="0" w:space="0" w:color="auto" w:frame="1"/>
-        </w:rPr>
-        <w:t xml:space="preserve"> in HTTP and many more.</w:t>
-      </w:r>
-    </w:p>
-    <w:p>
-      <w:pPr>
-        <w:pStyle w:val="ListParagraph"/>
-        <w:numPr>
-          <w:ilvl w:val="0"/>
-          <w:numId w:val="13"/>
-        </w:numPr>
-        <w:spacing w:after="0"/>
-        <w:rPr>
-          <w:rStyle w:val="yt-core-attributed-string--link-inherit-color"/>
-          <w:rFonts w:ascii="Arial" w:hAnsi="Arial" w:cs="Arial"/>
-          <w:sz w:val="21"/>
-          <w:szCs w:val="21"/>
-          <w:bdr w:val="none" w:sz="0" w:space="0" w:color="auto" w:frame="1"/>
-        </w:rPr>
-      </w:pPr>
-      <w:r>
-        <w:rPr>
-          <w:rStyle w:val="yt-core-attributed-string--link-inherit-color"/>
-          <w:rFonts w:ascii="Arial" w:hAnsi="Arial" w:cs="Arial"/>
-          <w:sz w:val="21"/>
-          <w:szCs w:val="21"/>
-          <w:bdr w:val="none" w:sz="0" w:space="0" w:color="auto" w:frame="1"/>
-        </w:rPr>
-        <w:t xml:space="preserve">We can </w:t>
-      </w:r>
-      <w:r>
-        <w:rPr>
-          <w:rStyle w:val="yt-core-attributed-string--link-inherit-color"/>
-          <w:rFonts w:ascii="Arial" w:hAnsi="Arial" w:cs="Arial"/>
-          <w:sz w:val="21"/>
-          <w:szCs w:val="21"/>
-          <w:bdr w:val="none" w:sz="0" w:space="0" w:color="auto" w:frame="1"/>
-        </w:rPr>
-        <w:t>enable</w:t>
-      </w:r>
-      <w:r>
-        <w:rPr>
-          <w:rStyle w:val="yt-core-attributed-string--link-inherit-color"/>
-          <w:rFonts w:ascii="Arial" w:hAnsi="Arial" w:cs="Arial"/>
-          <w:sz w:val="21"/>
-          <w:szCs w:val="21"/>
-          <w:bdr w:val="none" w:sz="0" w:space="0" w:color="auto" w:frame="1"/>
-        </w:rPr>
-        <w:t xml:space="preserve"> this feature bay adding the dependency “</w:t>
-      </w:r>
-      <w:r>
-        <w:rPr>
-          <w:rStyle w:val="yt-core-attributed-string--link-inherit-color"/>
-          <w:rFonts w:ascii="Arial" w:hAnsi="Arial" w:cs="Arial"/>
-          <w:b/>
-          <w:sz w:val="21"/>
-          <w:szCs w:val="21"/>
-          <w:bdr w:val="none" w:sz="0" w:space="0" w:color="auto" w:frame="1"/>
-        </w:rPr>
-        <w:t>spring-boor-starter-actuator</w:t>
-      </w:r>
-      <w:r>
-        <w:rPr>
-          <w:rStyle w:val="yt-core-attributed-string--link-inherit-color"/>
-          <w:rFonts w:ascii="Arial" w:hAnsi="Arial" w:cs="Arial"/>
-          <w:sz w:val="21"/>
-          <w:szCs w:val="21"/>
-          <w:bdr w:val="none" w:sz="0" w:space="0" w:color="auto" w:frame="1"/>
-        </w:rPr>
-        <w:t>”</w:t>
-      </w:r>
-      <w:r>
-        <w:rPr>
-          <w:rStyle w:val="yt-core-attributed-string--link-inherit-color"/>
-          <w:rFonts w:ascii="Arial" w:hAnsi="Arial" w:cs="Arial"/>
-          <w:sz w:val="21"/>
-          <w:szCs w:val="21"/>
-          <w:bdr w:val="none" w:sz="0" w:space="0" w:color="auto" w:frame="1"/>
-        </w:rPr>
-        <w:t>.</w:t>
-      </w:r>
-    </w:p>
-    <w:p>
-      <w:pPr>
-        <w:spacing w:after="0"/>
-        <w:rPr>
-          <w:rStyle w:val="yt-core-attributed-string--link-inherit-color"/>
-          <w:rFonts w:ascii="Arial" w:hAnsi="Arial" w:cs="Arial"/>
-          <w:sz w:val="21"/>
-          <w:szCs w:val="21"/>
-          <w:bdr w:val="none" w:sz="0" w:space="0" w:color="auto" w:frame="1"/>
-        </w:rPr>
-      </w:pPr>
-      <w:r>
-        <w:rPr>
-          <w:rStyle w:val="yt-core-attributed-string--link-inherit-color"/>
-          <w:rFonts w:ascii="Arial" w:hAnsi="Arial" w:cs="Arial"/>
-          <w:sz w:val="21"/>
-          <w:szCs w:val="21"/>
-          <w:bdr w:val="none" w:sz="0" w:space="0" w:color="auto" w:frame="1"/>
-        </w:rPr>
-        <w:lastRenderedPageBreak/>
-        <w:pict>
-          <v:shapetype id="_x0000_t75" coordsize="21600,21600" o:spt="75" o:preferrelative="t" path="m@4@5l@4@11@9@11@9@5xe" filled="f" stroked="f">
-            <v:stroke joinstyle="miter"/>
-            <v:formulas>
-              <v:f eqn="if lineDrawn pixelLineWidth 0"/>
-              <v:f eqn="sum @0 1 0"/>
-              <v:f eqn="sum 0 0 @1"/>
-              <v:f eqn="prod @2 1 2"/>
-              <v:f eqn="prod @3 21600 pixelWidth"/>
-              <v:f eqn="prod @3 21600 pixelHeight"/>
-              <v:f eqn="sum @0 0 1"/>
-              <v:f eqn="prod @6 1 2"/>
-              <v:f eqn="prod @7 21600 pixelWidth"/>
-              <v:f eqn="sum @8 21600 0"/>
-              <v:f eqn="prod @7 21600 pixelHeight"/>
-              <v:f eqn="sum @10 21600 0"/>
-            </v:formulas>
-            <v:path o:extrusionok="f" gradientshapeok="t" o:connecttype="rect"/>
-            <o:lock v:ext="edit" aspectratio="t"/>
-          </v:shapetype>
-          <v:shape id="_x0000_i1025" type="#_x0000_t75" style="width:522.75pt;height:283.5pt">
-            <v:imagedata r:id="rId7" o:title="Actuator EndPoints"/>
-          </v:shape>
-        </w:pict>
-      </w:r>
-    </w:p>
-    <w:p>
-      <w:pPr>
-        <w:spacing w:after="0"/>
-        <w:rPr>
-          <w:rStyle w:val="yt-core-attributed-string--link-inherit-color"/>
-          <w:rFonts w:ascii="Arial" w:hAnsi="Arial" w:cs="Arial"/>
-          <w:sz w:val="21"/>
-          <w:szCs w:val="21"/>
-          <w:bdr w:val="none" w:sz="0" w:space="0" w:color="auto" w:frame="1"/>
-        </w:rPr>
-      </w:pPr>
-    </w:p>
-    <w:p>
-      <w:pPr>
-        <w:spacing w:after="0"/>
-        <w:rPr>
-          <w:rStyle w:val="yt-core-attributed-string--link-inherit-color"/>
-          <w:rFonts w:ascii="Arial" w:hAnsi="Arial" w:cs="Arial"/>
-          <w:sz w:val="21"/>
-          <w:szCs w:val="21"/>
-          <w:bdr w:val="none" w:sz="0" w:space="0" w:color="auto" w:frame="1"/>
+          <w:b/>
+          <w:lang w:val="en-US"/>
+        </w:rPr>
+      </w:pPr>
+    </w:p>
+    <w:p>
+      <w:pPr>
+        <w:spacing w:after="0"/>
+        <w:rPr>
+          <w:b/>
+          <w:lang w:val="en-US"/>
         </w:rPr>
       </w:pPr>
       <w:bookmarkStart w:id="0" w:name="_GoBack"/>
@@ -5848,320 +5059,1144 @@
       <w:pPr>
         <w:spacing w:after="0"/>
         <w:rPr>
-          <w:rStyle w:val="yt-core-attributed-string--link-inherit-color"/>
-          <w:rFonts w:ascii="Arial" w:hAnsi="Arial" w:cs="Arial"/>
-          <w:sz w:val="21"/>
-          <w:szCs w:val="21"/>
-          <w:bdr w:val="none" w:sz="0" w:space="0" w:color="auto" w:frame="1"/>
-        </w:rPr>
-      </w:pPr>
-      <w:r>
-        <w:rPr>
-          <w:rStyle w:val="yt-core-attributed-string--link-inherit-color"/>
-          <w:rFonts w:ascii="Arial" w:hAnsi="Arial" w:cs="Arial"/>
-          <w:sz w:val="21"/>
-          <w:szCs w:val="21"/>
-          <w:bdr w:val="none" w:sz="0" w:space="0" w:color="auto" w:frame="1"/>
-        </w:rPr>
-        <w:t xml:space="preserve">What all Spring Boot starters you have used or what all modules you have worked on? </w:t>
-      </w:r>
-    </w:p>
-    <w:p>
-      <w:pPr>
-        <w:spacing w:after="0"/>
-        <w:rPr>
-          <w:rStyle w:val="yt-core-attributed-string--link-inherit-color"/>
-          <w:rFonts w:ascii="Arial" w:hAnsi="Arial" w:cs="Arial"/>
-          <w:sz w:val="21"/>
-          <w:szCs w:val="21"/>
-          <w:bdr w:val="none" w:sz="0" w:space="0" w:color="auto" w:frame="1"/>
-        </w:rPr>
-      </w:pPr>
-    </w:p>
-    <w:p>
-      <w:pPr>
-        <w:spacing w:after="0"/>
-        <w:rPr>
-          <w:rStyle w:val="yt-core-attributed-string--link-inherit-color"/>
-          <w:rFonts w:ascii="Arial" w:hAnsi="Arial" w:cs="Arial"/>
-          <w:sz w:val="21"/>
-          <w:szCs w:val="21"/>
-          <w:bdr w:val="none" w:sz="0" w:space="0" w:color="auto" w:frame="1"/>
-        </w:rPr>
-      </w:pPr>
-      <w:r>
-        <w:rPr>
-          <w:rStyle w:val="yt-core-attributed-string--link-inherit-color"/>
-          <w:rFonts w:ascii="Arial" w:hAnsi="Arial" w:cs="Arial"/>
-          <w:sz w:val="21"/>
-          <w:szCs w:val="21"/>
-          <w:bdr w:val="none" w:sz="0" w:space="0" w:color="auto" w:frame="1"/>
-        </w:rPr>
-        <w:t xml:space="preserve">How will you run Spring Boot application? </w:t>
-      </w:r>
-    </w:p>
-    <w:p>
-      <w:pPr>
-        <w:spacing w:after="0"/>
-        <w:rPr>
-          <w:rStyle w:val="yt-core-attributed-string--link-inherit-color"/>
-          <w:rFonts w:ascii="Arial" w:hAnsi="Arial" w:cs="Arial"/>
-          <w:sz w:val="21"/>
-          <w:szCs w:val="21"/>
-          <w:bdr w:val="none" w:sz="0" w:space="0" w:color="auto" w:frame="1"/>
-        </w:rPr>
-      </w:pPr>
-      <w:r>
-        <w:rPr>
-          <w:rStyle w:val="yt-core-attributed-string--link-inherit-color"/>
-          <w:rFonts w:ascii="Arial" w:hAnsi="Arial" w:cs="Arial"/>
-          <w:sz w:val="21"/>
-          <w:szCs w:val="21"/>
-          <w:bdr w:val="none" w:sz="0" w:space="0" w:color="auto" w:frame="1"/>
-        </w:rPr>
-        <w:t>What is the purpose of the @</w:t>
+          <w:b/>
+          <w:lang w:val="en-US"/>
+        </w:rPr>
+      </w:pPr>
+      <w:r>
+        <w:rPr>
+          <w:b/>
+          <w:lang w:val="en-US"/>
+        </w:rPr>
+        <w:t>Spring Expression Language</w:t>
+      </w:r>
+      <w:r>
+        <w:rPr>
+          <w:b/>
+          <w:lang w:val="en-US"/>
+        </w:rPr>
+        <w:t xml:space="preserve"> – </w:t>
       </w:r>
       <w:proofErr w:type="spellStart"/>
       <w:r>
         <w:rPr>
-          <w:rStyle w:val="yt-core-attributed-string--link-inherit-color"/>
-          <w:rFonts w:ascii="Arial" w:hAnsi="Arial" w:cs="Arial"/>
-          <w:sz w:val="21"/>
-          <w:szCs w:val="21"/>
-          <w:bdr w:val="none" w:sz="0" w:space="0" w:color="auto" w:frame="1"/>
-        </w:rPr>
-        <w:t>SpringBootApplication</w:t>
+          <w:b/>
+          <w:lang w:val="en-US"/>
+        </w:rPr>
+        <w:t>SpEL</w:t>
       </w:r>
       <w:proofErr w:type="spellEnd"/>
-      <w:r>
-        <w:rPr>
-          <w:rStyle w:val="yt-core-attributed-string--link-inherit-color"/>
-          <w:rFonts w:ascii="Arial" w:hAnsi="Arial" w:cs="Arial"/>
-          <w:sz w:val="21"/>
-          <w:szCs w:val="21"/>
-          <w:bdr w:val="none" w:sz="0" w:space="0" w:color="auto" w:frame="1"/>
-        </w:rPr>
-        <w:t xml:space="preserve"> annotation in spring boot application? </w:t>
-      </w:r>
-    </w:p>
-    <w:p>
-      <w:pPr>
-        <w:spacing w:after="0"/>
-        <w:rPr>
-          <w:rStyle w:val="yt-core-attributed-string--link-inherit-color"/>
-          <w:rFonts w:ascii="Arial" w:hAnsi="Arial" w:cs="Arial"/>
-          <w:sz w:val="21"/>
-          <w:szCs w:val="21"/>
-          <w:bdr w:val="none" w:sz="0" w:space="0" w:color="auto" w:frame="1"/>
-        </w:rPr>
-      </w:pPr>
-      <w:r>
-        <w:rPr>
-          <w:rStyle w:val="yt-core-attributed-string--link-inherit-color"/>
-          <w:rFonts w:ascii="Arial" w:hAnsi="Arial" w:cs="Arial"/>
-          <w:sz w:val="21"/>
-          <w:szCs w:val="21"/>
-          <w:bdr w:val="none" w:sz="0" w:space="0" w:color="auto" w:frame="1"/>
-        </w:rPr>
-        <w:t>Can I directly use above 3 annotation in my main class, instead of using @</w:t>
+    </w:p>
+    <w:p>
+      <w:pPr>
+        <w:spacing w:after="0"/>
+        <w:rPr>
+          <w:lang w:val="en-US"/>
+        </w:rPr>
+      </w:pPr>
+      <w:r>
+        <w:rPr>
+          <w:lang w:val="en-US"/>
+        </w:rPr>
+        <w:t>It supports Parsing and executing expression with the help of @Value annotation.</w:t>
+      </w:r>
+    </w:p>
+    <w:p>
+      <w:pPr>
+        <w:spacing w:after="0"/>
+        <w:rPr>
+          <w:lang w:val="en-US"/>
+        </w:rPr>
+      </w:pPr>
+      <w:r>
+        <w:rPr>
+          <w:lang w:val="en-US"/>
+        </w:rPr>
+        <w:t xml:space="preserve">For Example - </w:t>
+      </w:r>
+      <w:proofErr w:type="gramStart"/>
+      <w:r>
+        <w:rPr>
+          <w:lang w:val="en-US"/>
+        </w:rPr>
+        <w:t>@Value(</w:t>
+      </w:r>
+      <w:proofErr w:type="gramEnd"/>
+      <w:r>
+        <w:rPr>
+          <w:lang w:val="en-US"/>
+        </w:rPr>
+        <w:t>“#{Expression}”)</w:t>
+      </w:r>
+    </w:p>
+    <w:p>
+      <w:pPr>
+        <w:spacing w:after="0"/>
+        <w:rPr>
+          <w:lang w:val="en-US"/>
+        </w:rPr>
+      </w:pPr>
+      <w:proofErr w:type="gramStart"/>
+      <w:r>
+        <w:rPr>
+          <w:lang w:val="en-US"/>
+        </w:rPr>
+        <w:t>@Value(</w:t>
+      </w:r>
+      <w:proofErr w:type="gramEnd"/>
+      <w:r>
+        <w:rPr>
+          <w:lang w:val="en-US"/>
+        </w:rPr>
+        <w:t>“#{11 + 22}”) – it will return 33</w:t>
+      </w:r>
+    </w:p>
+    <w:p>
+      <w:pPr>
+        <w:spacing w:after="0"/>
+        <w:rPr>
+          <w:b/>
+          <w:lang w:val="en-US"/>
+        </w:rPr>
+      </w:pPr>
+      <w:r>
+        <w:rPr>
+          <w:lang w:val="en-US"/>
+        </w:rPr>
+        <w:t xml:space="preserve">@Value(“#{1 &gt; 0}”) – it will return True. </w:t>
+      </w:r>
+    </w:p>
+    <w:p>
+      <w:pPr>
+        <w:spacing w:after="0"/>
+        <w:rPr>
+          <w:lang w:val="en-US"/>
+        </w:rPr>
+      </w:pPr>
+    </w:p>
+    <w:p>
+      <w:pPr>
+        <w:spacing w:after="0"/>
+        <w:rPr>
+          <w:b/>
+          <w:lang w:val="en-US"/>
+        </w:rPr>
+      </w:pPr>
+      <w:r>
+        <w:rPr>
+          <w:b/>
+          <w:lang w:val="en-US"/>
+        </w:rPr>
+        <w:t>Spring JDBC</w:t>
+      </w:r>
+    </w:p>
+    <w:p>
+      <w:pPr>
+        <w:spacing w:after="0"/>
+        <w:rPr>
+          <w:lang w:val="en-US"/>
+        </w:rPr>
+      </w:pPr>
+      <w:r>
+        <w:rPr>
+          <w:lang w:val="en-US"/>
+        </w:rPr>
+        <w:t>Spring JDBC is a powerful mechanism to connect to the database and execute SQL queries.</w:t>
+      </w:r>
+    </w:p>
+    <w:p>
+      <w:pPr>
+        <w:spacing w:after="0"/>
+        <w:rPr>
+          <w:lang w:val="en-US"/>
+        </w:rPr>
+      </w:pPr>
+      <w:r>
+        <w:rPr>
+          <w:lang w:val="en-US"/>
+        </w:rPr>
+        <w:t>JDBC is API to perform operations with Database.</w:t>
+      </w:r>
+    </w:p>
+    <w:p>
+      <w:pPr>
+        <w:spacing w:after="0"/>
+        <w:rPr>
+          <w:lang w:val="en-US"/>
+        </w:rPr>
+      </w:pPr>
+    </w:p>
+    <w:p>
+      <w:pPr>
+        <w:spacing w:after="0"/>
+        <w:rPr>
+          <w:b/>
+          <w:sz w:val="40"/>
+          <w:lang w:val="en-US"/>
+        </w:rPr>
+      </w:pPr>
+    </w:p>
+    <w:p>
+      <w:pPr>
+        <w:spacing w:after="0"/>
+        <w:rPr>
+          <w:b/>
+          <w:lang w:val="en-US"/>
+        </w:rPr>
+      </w:pPr>
+      <w:r>
+        <w:rPr>
+          <w:b/>
+          <w:sz w:val="40"/>
+          <w:lang w:val="en-US"/>
+        </w:rPr>
+        <w:t>Spring MVC</w:t>
+      </w:r>
+      <w:r>
+        <w:rPr>
+          <w:b/>
+          <w:lang w:val="en-US"/>
+        </w:rPr>
+        <w:t xml:space="preserve"> – Model View Controller</w:t>
+      </w:r>
+    </w:p>
+    <w:p>
+      <w:pPr>
+        <w:spacing w:after="0"/>
+        <w:rPr>
+          <w:lang w:val="en-US"/>
+        </w:rPr>
+      </w:pPr>
+      <w:r>
+        <w:rPr>
+          <w:lang w:val="en-US"/>
+        </w:rPr>
+        <w:t xml:space="preserve">It is sub framework of Spring Framework which is used to build </w:t>
+      </w:r>
+      <w:r>
+        <w:rPr>
+          <w:color w:val="4472C4" w:themeColor="accent5"/>
+          <w:lang w:val="en-US"/>
+        </w:rPr>
+        <w:t>a Web Application</w:t>
+      </w:r>
+      <w:r>
+        <w:rPr>
+          <w:lang w:val="en-US"/>
+        </w:rPr>
+        <w:t>.</w:t>
+      </w:r>
+    </w:p>
+    <w:p>
+      <w:pPr>
+        <w:spacing w:after="0"/>
+        <w:rPr>
+          <w:lang w:val="en-US"/>
+        </w:rPr>
+      </w:pPr>
+      <w:r>
+        <w:rPr>
+          <w:lang w:val="en-US"/>
+        </w:rPr>
+        <w:t xml:space="preserve">It is </w:t>
+      </w:r>
+      <w:r>
+        <w:rPr>
+          <w:lang w:val="en-US"/>
+        </w:rPr>
+        <w:t>built</w:t>
+      </w:r>
+      <w:r>
+        <w:rPr>
+          <w:lang w:val="en-US"/>
+        </w:rPr>
+        <w:t xml:space="preserve"> on Top of </w:t>
+      </w:r>
+      <w:r>
+        <w:rPr>
+          <w:color w:val="4472C4" w:themeColor="accent5"/>
+          <w:lang w:val="en-US"/>
+        </w:rPr>
+        <w:t>Servlet API</w:t>
+      </w:r>
+      <w:r>
+        <w:rPr>
+          <w:lang w:val="en-US"/>
+        </w:rPr>
+        <w:t>.</w:t>
+      </w:r>
+    </w:p>
+    <w:p>
+      <w:pPr>
+        <w:spacing w:after="0"/>
+        <w:rPr>
+          <w:lang w:val="en-US"/>
+        </w:rPr>
+      </w:pPr>
+      <w:r>
+        <w:rPr>
+          <w:lang w:val="en-US"/>
+        </w:rPr>
+        <w:t xml:space="preserve">It follows </w:t>
+      </w:r>
+      <w:r>
+        <w:rPr>
+          <w:color w:val="4472C4" w:themeColor="accent5"/>
+          <w:lang w:val="en-US"/>
+        </w:rPr>
+        <w:t>Model – View – Controller</w:t>
+      </w:r>
+      <w:r>
+        <w:rPr>
+          <w:lang w:val="en-US"/>
+        </w:rPr>
+        <w:t xml:space="preserve"> Design pattern.</w:t>
+      </w:r>
+      <w:r>
+        <w:rPr>
+          <w:lang w:val="en-US"/>
+        </w:rPr>
+        <w:tab/>
+      </w:r>
+    </w:p>
+    <w:p>
+      <w:pPr>
+        <w:spacing w:after="0"/>
+        <w:rPr>
+          <w:lang w:val="en-US"/>
+        </w:rPr>
+      </w:pPr>
+    </w:p>
+    <w:p>
+      <w:pPr>
+        <w:spacing w:after="0"/>
+        <w:rPr>
+          <w:b/>
+          <w:lang w:val="en-US"/>
+        </w:rPr>
+      </w:pPr>
+      <w:r>
+        <w:rPr>
+          <w:b/>
+          <w:lang w:val="en-US"/>
+        </w:rPr>
+        <w:t>Spring MVC Interceptor</w:t>
+      </w:r>
+    </w:p>
+    <w:p>
+      <w:pPr>
+        <w:spacing w:after="0"/>
+        <w:rPr>
+          <w:lang w:val="en-US"/>
+        </w:rPr>
+      </w:pPr>
+      <w:r>
+        <w:rPr>
+          <w:lang w:val="en-US"/>
+        </w:rPr>
+        <w:t xml:space="preserve">In simple word interceptor works process some operation in between sending the Request. </w:t>
+      </w:r>
+    </w:p>
+    <w:p>
+      <w:pPr>
+        <w:spacing w:after="0"/>
+        <w:rPr>
+          <w:lang w:val="en-US"/>
+        </w:rPr>
+      </w:pPr>
+    </w:p>
+    <w:p>
+      <w:pPr>
+        <w:spacing w:after="0"/>
+        <w:rPr>
+          <w:b/>
+          <w:sz w:val="40"/>
+          <w:lang w:val="en-US"/>
+        </w:rPr>
+      </w:pPr>
+    </w:p>
+    <w:p>
+      <w:pPr>
+        <w:spacing w:after="0"/>
+        <w:rPr>
+          <w:lang w:val="en-US"/>
+        </w:rPr>
+      </w:pPr>
+      <w:r>
+        <w:rPr>
+          <w:b/>
+          <w:sz w:val="40"/>
+          <w:lang w:val="en-US"/>
+        </w:rPr>
+        <w:t>Stereotype Annotation</w:t>
+      </w:r>
+    </w:p>
+    <w:p>
+      <w:pPr>
+        <w:spacing w:after="0"/>
+        <w:rPr>
+          <w:lang w:val="en-US"/>
+        </w:rPr>
+      </w:pPr>
+      <w:r>
+        <w:rPr>
+          <w:lang w:val="en-US"/>
+        </w:rPr>
+        <w:t>@Component Annotation</w:t>
+      </w:r>
+    </w:p>
+    <w:p>
+      <w:pPr>
+        <w:spacing w:after="0"/>
+        <w:rPr>
+          <w:lang w:val="en-US"/>
+        </w:rPr>
+      </w:pPr>
+    </w:p>
+    <w:p>
+      <w:pPr>
+        <w:spacing w:after="0"/>
+        <w:rPr>
+          <w:lang w:val="en-US"/>
+        </w:rPr>
+      </w:pPr>
+      <w:r>
+        <w:rPr>
+          <w:lang w:val="en-US"/>
+        </w:rPr>
+        <w:t>First we need to create POJO class with setter and getter and constructor.</w:t>
+      </w:r>
+    </w:p>
+    <w:p>
+      <w:pPr>
+        <w:spacing w:after="0"/>
+        <w:rPr>
+          <w:lang w:val="en-US"/>
+        </w:rPr>
+      </w:pPr>
+    </w:p>
+    <w:p>
+      <w:pPr>
+        <w:spacing w:after="0"/>
+        <w:rPr>
+          <w:color w:val="4472C4" w:themeColor="accent5"/>
+          <w:lang w:val="en-US"/>
+        </w:rPr>
+      </w:pPr>
+      <w:r>
+        <w:rPr>
+          <w:color w:val="4472C4" w:themeColor="accent5"/>
+          <w:lang w:val="en-US"/>
+        </w:rPr>
+        <w:t>Class Student</w:t>
+      </w:r>
+    </w:p>
+    <w:p>
+      <w:pPr>
+        <w:spacing w:after="0"/>
+        <w:rPr>
+          <w:color w:val="4472C4" w:themeColor="accent5"/>
+          <w:lang w:val="en-US"/>
+        </w:rPr>
+      </w:pPr>
+      <w:r>
+        <w:rPr>
+          <w:color w:val="4472C4" w:themeColor="accent5"/>
+          <w:lang w:val="en-US"/>
+        </w:rPr>
+        <w:t>{</w:t>
+      </w:r>
+    </w:p>
+    <w:p>
+      <w:pPr>
+        <w:spacing w:after="0"/>
+        <w:rPr>
+          <w:color w:val="4472C4" w:themeColor="accent5"/>
+          <w:lang w:val="en-US"/>
+        </w:rPr>
+      </w:pPr>
+      <w:r>
+        <w:rPr>
+          <w:color w:val="4472C4" w:themeColor="accent5"/>
+          <w:lang w:val="en-US"/>
+        </w:rPr>
+        <w:tab/>
+        <w:t>\\ Statements getter and setters</w:t>
+      </w:r>
+    </w:p>
+    <w:p>
+      <w:pPr>
+        <w:spacing w:after="0"/>
+        <w:rPr>
+          <w:color w:val="4472C4" w:themeColor="accent5"/>
+          <w:lang w:val="en-US"/>
+        </w:rPr>
+      </w:pPr>
+      <w:r>
+        <w:rPr>
+          <w:color w:val="4472C4" w:themeColor="accent5"/>
+          <w:lang w:val="en-US"/>
+        </w:rPr>
+        <w:tab/>
+        <w:t xml:space="preserve">\\ </w:t>
       </w:r>
       <w:proofErr w:type="spellStart"/>
-      <w:r>
-        <w:rPr>
-          <w:rStyle w:val="yt-core-attributed-string--link-inherit-color"/>
-          <w:rFonts w:ascii="Arial" w:hAnsi="Arial" w:cs="Arial"/>
-          <w:sz w:val="21"/>
-          <w:szCs w:val="21"/>
-          <w:bdr w:val="none" w:sz="0" w:space="0" w:color="auto" w:frame="1"/>
-        </w:rPr>
-        <w:t>SpringBootApplication</w:t>
+      <w:proofErr w:type="gramStart"/>
+      <w:r>
+        <w:rPr>
+          <w:color w:val="4472C4" w:themeColor="accent5"/>
+          <w:lang w:val="en-US"/>
+        </w:rPr>
+        <w:t>toString</w:t>
       </w:r>
       <w:proofErr w:type="spellEnd"/>
-      <w:r>
-        <w:rPr>
-          <w:rStyle w:val="yt-core-attributed-string--link-inherit-color"/>
-          <w:rFonts w:ascii="Arial" w:hAnsi="Arial" w:cs="Arial"/>
-          <w:sz w:val="21"/>
-          <w:szCs w:val="21"/>
-          <w:bdr w:val="none" w:sz="0" w:space="0" w:color="auto" w:frame="1"/>
-        </w:rPr>
-        <w:t xml:space="preserve"> annotation, if yes will my application work as expected </w:t>
-      </w:r>
-    </w:p>
-    <w:p>
-      <w:pPr>
-        <w:spacing w:after="0"/>
-        <w:rPr>
-          <w:rStyle w:val="yt-core-attributed-string--link-inherit-color"/>
-          <w:rFonts w:ascii="Arial" w:hAnsi="Arial" w:cs="Arial"/>
-          <w:sz w:val="21"/>
-          <w:szCs w:val="21"/>
-          <w:bdr w:val="none" w:sz="0" w:space="0" w:color="auto" w:frame="1"/>
-        </w:rPr>
-      </w:pPr>
-      <w:r>
-        <w:rPr>
-          <w:rStyle w:val="yt-core-attributed-string--link-inherit-color"/>
-          <w:rFonts w:ascii="Arial" w:hAnsi="Arial" w:cs="Arial"/>
-          <w:sz w:val="21"/>
-          <w:szCs w:val="21"/>
-          <w:bdr w:val="none" w:sz="0" w:space="0" w:color="auto" w:frame="1"/>
-        </w:rPr>
-        <w:t xml:space="preserve">What is </w:t>
+      <w:proofErr w:type="gramEnd"/>
+      <w:r>
+        <w:rPr>
+          <w:color w:val="4472C4" w:themeColor="accent5"/>
+          <w:lang w:val="en-US"/>
+        </w:rPr>
+        <w:t xml:space="preserve"> Method</w:t>
+      </w:r>
+    </w:p>
+    <w:p>
+      <w:pPr>
+        <w:spacing w:after="0"/>
+        <w:rPr>
+          <w:color w:val="4472C4" w:themeColor="accent5"/>
+          <w:lang w:val="en-US"/>
+        </w:rPr>
+      </w:pPr>
+      <w:r>
+        <w:rPr>
+          <w:color w:val="4472C4" w:themeColor="accent5"/>
+          <w:lang w:val="en-US"/>
+        </w:rPr>
+        <w:t>}</w:t>
+      </w:r>
+    </w:p>
+    <w:p>
+      <w:pPr>
+        <w:spacing w:after="0"/>
+        <w:rPr>
+          <w:lang w:val="en-US"/>
+        </w:rPr>
+      </w:pPr>
+    </w:p>
+    <w:p>
+      <w:pPr>
+        <w:spacing w:after="0"/>
+        <w:rPr>
+          <w:lang w:val="en-US"/>
+        </w:rPr>
+      </w:pPr>
+      <w:r>
+        <w:rPr>
+          <w:lang w:val="en-US"/>
+        </w:rPr>
+        <w:t>Now we create configuration file</w:t>
+      </w:r>
+    </w:p>
+    <w:p>
+      <w:pPr>
+        <w:spacing w:after="0"/>
+        <w:rPr>
+          <w:lang w:val="en-US"/>
+        </w:rPr>
+      </w:pPr>
+      <w:r>
+        <w:rPr>
+          <w:lang w:val="en-US"/>
+        </w:rPr>
+        <w:t>Create XML file for Configuration which will provide instruction to spring container with name as</w:t>
+      </w:r>
+      <w:r>
+        <w:rPr>
+          <w:lang w:val="en-US"/>
+        </w:rPr>
+        <w:t xml:space="preserve"> config.xml</w:t>
+      </w:r>
+    </w:p>
+    <w:p>
+      <w:pPr>
+        <w:spacing w:after="0"/>
+        <w:rPr>
+          <w:lang w:val="en-US"/>
+        </w:rPr>
+      </w:pPr>
+    </w:p>
+    <w:p>
+      <w:pPr>
+        <w:spacing w:after="0"/>
+        <w:rPr>
+          <w:b/>
+          <w:lang w:val="en-US"/>
+        </w:rPr>
+      </w:pPr>
+      <w:r>
+        <w:rPr>
+          <w:b/>
+          <w:lang w:val="en-US"/>
+        </w:rPr>
+        <w:t>Config.xml</w:t>
+      </w:r>
+    </w:p>
+    <w:p>
+      <w:pPr>
+        <w:spacing w:after="0"/>
+        <w:rPr>
+          <w:b/>
+          <w:sz w:val="40"/>
+          <w:lang w:val="en-US"/>
+        </w:rPr>
+      </w:pPr>
+      <w:r>
+        <w:rPr>
+          <w:color w:val="4472C4" w:themeColor="accent5"/>
+          <w:lang w:val="en-US"/>
+        </w:rPr>
+        <w:t>&lt;</w:t>
       </w:r>
       <w:proofErr w:type="spellStart"/>
       <w:r>
         <w:rPr>
-          <w:rStyle w:val="yt-core-attributed-string--link-inherit-color"/>
-          <w:rFonts w:ascii="Arial" w:hAnsi="Arial" w:cs="Arial"/>
-          <w:sz w:val="21"/>
-          <w:szCs w:val="21"/>
-          <w:bdr w:val="none" w:sz="0" w:space="0" w:color="auto" w:frame="1"/>
-        </w:rPr>
-        <w:t>AutoConfiguration</w:t>
+          <w:color w:val="4472C4" w:themeColor="accent5"/>
+          <w:lang w:val="en-US"/>
+        </w:rPr>
+        <w:t>context</w:t>
+      </w:r>
+      <w:proofErr w:type="gramStart"/>
+      <w:r>
+        <w:rPr>
+          <w:color w:val="4472C4" w:themeColor="accent5"/>
+          <w:lang w:val="en-US"/>
+        </w:rPr>
+        <w:t>:component</w:t>
+      </w:r>
+      <w:proofErr w:type="gramEnd"/>
+      <w:r>
+        <w:rPr>
+          <w:color w:val="4472C4" w:themeColor="accent5"/>
+          <w:lang w:val="en-US"/>
+        </w:rPr>
+        <w:t>-scan</w:t>
       </w:r>
       <w:proofErr w:type="spellEnd"/>
       <w:r>
         <w:rPr>
-          <w:rStyle w:val="yt-core-attributed-string--link-inherit-color"/>
-          <w:rFonts w:ascii="Arial" w:hAnsi="Arial" w:cs="Arial"/>
-          <w:sz w:val="21"/>
-          <w:szCs w:val="21"/>
-          <w:bdr w:val="none" w:sz="0" w:space="0" w:color="auto" w:frame="1"/>
-        </w:rPr>
-        <w:t xml:space="preserve"> in Spring Boot? </w:t>
-      </w:r>
-    </w:p>
-    <w:p>
-      <w:pPr>
-        <w:spacing w:after="0"/>
-        <w:rPr>
-          <w:rStyle w:val="yt-core-attributed-string--link-inherit-color"/>
-          <w:rFonts w:ascii="Arial" w:hAnsi="Arial" w:cs="Arial"/>
-          <w:sz w:val="21"/>
-          <w:szCs w:val="21"/>
-          <w:bdr w:val="none" w:sz="0" w:space="0" w:color="auto" w:frame="1"/>
-        </w:rPr>
-      </w:pPr>
-      <w:r>
-        <w:rPr>
-          <w:rStyle w:val="yt-core-attributed-string--link-inherit-color"/>
-          <w:rFonts w:ascii="Arial" w:hAnsi="Arial" w:cs="Arial"/>
-          <w:sz w:val="21"/>
-          <w:szCs w:val="21"/>
-          <w:bdr w:val="none" w:sz="0" w:space="0" w:color="auto" w:frame="1"/>
-        </w:rPr>
-        <w:t xml:space="preserve">How can disable a specific auto configuration class in Spring Boot? </w:t>
-      </w:r>
-    </w:p>
-    <w:p>
-      <w:pPr>
-        <w:spacing w:after="0"/>
-        <w:rPr>
-          <w:rStyle w:val="yt-core-attributed-string--link-inherit-color"/>
-          <w:rFonts w:ascii="Arial" w:hAnsi="Arial" w:cs="Arial"/>
-          <w:sz w:val="21"/>
-          <w:szCs w:val="21"/>
-          <w:bdr w:val="none" w:sz="0" w:space="0" w:color="auto" w:frame="1"/>
-        </w:rPr>
-      </w:pPr>
-      <w:r>
-        <w:rPr>
-          <w:rStyle w:val="yt-core-attributed-string--link-inherit-color"/>
-          <w:rFonts w:ascii="Arial" w:hAnsi="Arial" w:cs="Arial"/>
-          <w:sz w:val="21"/>
-          <w:szCs w:val="21"/>
-          <w:bdr w:val="none" w:sz="0" w:space="0" w:color="auto" w:frame="1"/>
-        </w:rPr>
-        <w:t xml:space="preserve">How can you customize the default configuration in Spring Boot? </w:t>
-      </w:r>
-    </w:p>
-    <w:p>
-      <w:pPr>
-        <w:spacing w:after="0"/>
-        <w:rPr>
-          <w:rStyle w:val="yt-core-attributed-string--link-inherit-color"/>
-          <w:rFonts w:ascii="Arial" w:hAnsi="Arial" w:cs="Arial"/>
-          <w:sz w:val="21"/>
-          <w:szCs w:val="21"/>
-          <w:bdr w:val="none" w:sz="0" w:space="0" w:color="auto" w:frame="1"/>
-        </w:rPr>
-      </w:pPr>
-      <w:r>
-        <w:rPr>
-          <w:rStyle w:val="yt-core-attributed-string--link-inherit-color"/>
-          <w:rFonts w:ascii="Arial" w:hAnsi="Arial" w:cs="Arial"/>
-          <w:sz w:val="21"/>
-          <w:szCs w:val="21"/>
-          <w:bdr w:val="none" w:sz="0" w:space="0" w:color="auto" w:frame="1"/>
-        </w:rPr>
-        <w:t xml:space="preserve">How Spring Boot </w:t>
+          <w:color w:val="4472C4" w:themeColor="accent5"/>
+          <w:lang w:val="en-US"/>
+        </w:rPr>
+        <w:t xml:space="preserve"> base-package = “</w:t>
+      </w:r>
+      <w:proofErr w:type="spellStart"/>
+      <w:r>
+        <w:rPr>
+          <w:color w:val="4472C4" w:themeColor="accent5"/>
+          <w:lang w:val="en-US"/>
+        </w:rPr>
+        <w:t>com.springcore.strereotype</w:t>
+      </w:r>
+      <w:proofErr w:type="spellEnd"/>
+      <w:r>
+        <w:rPr>
+          <w:color w:val="4472C4" w:themeColor="accent5"/>
+          <w:lang w:val="en-US"/>
+        </w:rPr>
+        <w:t>” /&gt;</w:t>
+      </w:r>
+      <w:r>
+        <w:rPr>
+          <w:b/>
+          <w:sz w:val="40"/>
+          <w:lang w:val="en-US"/>
+        </w:rPr>
+        <w:t xml:space="preserve"> </w:t>
+      </w:r>
+    </w:p>
+    <w:p>
+      <w:pPr>
+        <w:spacing w:after="0"/>
+        <w:rPr>
+          <w:lang w:val="en-US"/>
+        </w:rPr>
+      </w:pPr>
+    </w:p>
+    <w:p>
+      <w:pPr>
+        <w:spacing w:after="0"/>
+        <w:rPr>
+          <w:lang w:val="en-US"/>
+        </w:rPr>
+      </w:pPr>
+      <w:r>
+        <w:rPr>
+          <w:lang w:val="en-US"/>
+        </w:rPr>
+        <w:t>After that we need to write annotation on class</w:t>
+      </w:r>
+    </w:p>
+    <w:p>
+      <w:pPr>
+        <w:spacing w:after="0"/>
+        <w:rPr>
+          <w:lang w:val="en-US"/>
+        </w:rPr>
+      </w:pPr>
+    </w:p>
+    <w:p>
+      <w:pPr>
+        <w:spacing w:after="0"/>
+        <w:rPr>
+          <w:color w:val="4472C4" w:themeColor="accent5"/>
+          <w:lang w:val="en-US"/>
+        </w:rPr>
+      </w:pPr>
+      <w:r>
+        <w:rPr>
+          <w:color w:val="4472C4" w:themeColor="accent5"/>
+          <w:lang w:val="en-US"/>
+        </w:rPr>
+        <w:t>@Component</w:t>
+      </w:r>
+    </w:p>
+    <w:p>
+      <w:pPr>
+        <w:spacing w:after="0"/>
+        <w:rPr>
+          <w:color w:val="4472C4" w:themeColor="accent5"/>
+          <w:lang w:val="en-US"/>
+        </w:rPr>
+      </w:pPr>
+      <w:r>
+        <w:rPr>
+          <w:color w:val="4472C4" w:themeColor="accent5"/>
+          <w:lang w:val="en-US"/>
+        </w:rPr>
+        <w:t>Class Student</w:t>
+      </w:r>
+    </w:p>
+    <w:p>
+      <w:pPr>
+        <w:spacing w:after="0"/>
+        <w:rPr>
+          <w:color w:val="4472C4" w:themeColor="accent5"/>
+          <w:lang w:val="en-US"/>
+        </w:rPr>
+      </w:pPr>
+      <w:r>
+        <w:rPr>
+          <w:color w:val="4472C4" w:themeColor="accent5"/>
+          <w:lang w:val="en-US"/>
+        </w:rPr>
+        <w:t>{</w:t>
+      </w:r>
+    </w:p>
+    <w:p>
+      <w:pPr>
+        <w:spacing w:after="0"/>
+        <w:rPr>
+          <w:color w:val="4472C4" w:themeColor="accent5"/>
+          <w:lang w:val="en-US"/>
+        </w:rPr>
+      </w:pPr>
+      <w:r>
+        <w:rPr>
+          <w:color w:val="4472C4" w:themeColor="accent5"/>
+          <w:lang w:val="en-US"/>
+        </w:rPr>
+        <w:tab/>
       </w:r>
       <w:proofErr w:type="gramStart"/>
       <w:r>
         <w:rPr>
-          <w:rStyle w:val="yt-core-attributed-string--link-inherit-color"/>
-          <w:rFonts w:ascii="Arial" w:hAnsi="Arial" w:cs="Arial"/>
-          <w:sz w:val="21"/>
-          <w:szCs w:val="21"/>
-          <w:bdr w:val="none" w:sz="0" w:space="0" w:color="auto" w:frame="1"/>
-        </w:rPr>
-        <w:t>run(</w:t>
+          <w:color w:val="4472C4" w:themeColor="accent5"/>
+          <w:lang w:val="en-US"/>
+        </w:rPr>
+        <w:t>@Value(</w:t>
       </w:r>
       <w:proofErr w:type="gramEnd"/>
       <w:r>
         <w:rPr>
-          <w:rStyle w:val="yt-core-attributed-string--link-inherit-color"/>
-          <w:rFonts w:ascii="Arial" w:hAnsi="Arial" w:cs="Arial"/>
-          <w:sz w:val="21"/>
-          <w:szCs w:val="21"/>
-          <w:bdr w:val="none" w:sz="0" w:space="0" w:color="auto" w:frame="1"/>
-        </w:rPr>
-        <w:t xml:space="preserve">) method works internally? </w:t>
-      </w:r>
-    </w:p>
-    <w:p>
-      <w:pPr>
-        <w:spacing w:after="0"/>
-        <w:rPr>
-          <w:rFonts w:ascii="Arial" w:hAnsi="Arial" w:cs="Arial"/>
-          <w:sz w:val="21"/>
-          <w:szCs w:val="21"/>
-          <w:bdr w:val="none" w:sz="0" w:space="0" w:color="auto" w:frame="1"/>
-        </w:rPr>
-      </w:pPr>
-      <w:r>
-        <w:rPr>
-          <w:rStyle w:val="yt-core-attributed-string--link-inherit-color"/>
-          <w:rFonts w:ascii="Arial" w:hAnsi="Arial" w:cs="Arial"/>
-          <w:sz w:val="21"/>
-          <w:szCs w:val="21"/>
-          <w:bdr w:val="none" w:sz="0" w:space="0" w:color="auto" w:frame="1"/>
-        </w:rPr>
-        <w:t xml:space="preserve">What is </w:t>
+          <w:color w:val="4472C4" w:themeColor="accent5"/>
+          <w:lang w:val="en-US"/>
+        </w:rPr>
+        <w:t>“Set Values for fields”)</w:t>
+      </w:r>
+    </w:p>
+    <w:p>
+      <w:pPr>
+        <w:spacing w:after="0"/>
+        <w:rPr>
+          <w:color w:val="4472C4" w:themeColor="accent5"/>
+          <w:lang w:val="en-US"/>
+        </w:rPr>
+      </w:pPr>
+      <w:r>
+        <w:rPr>
+          <w:color w:val="4472C4" w:themeColor="accent5"/>
+          <w:lang w:val="en-US"/>
+        </w:rPr>
+        <w:tab/>
+        <w:t>\\ Statements getter and setters</w:t>
+      </w:r>
+    </w:p>
+    <w:p>
+      <w:pPr>
+        <w:spacing w:after="0"/>
+        <w:rPr>
+          <w:color w:val="4472C4" w:themeColor="accent5"/>
+          <w:lang w:val="en-US"/>
+        </w:rPr>
+      </w:pPr>
+      <w:r>
+        <w:rPr>
+          <w:color w:val="4472C4" w:themeColor="accent5"/>
+          <w:lang w:val="en-US"/>
+        </w:rPr>
+        <w:tab/>
+        <w:t xml:space="preserve">\\ </w:t>
       </w:r>
       <w:proofErr w:type="spellStart"/>
-      <w:r>
-        <w:rPr>
-          <w:rStyle w:val="yt-core-attributed-string--link-inherit-color"/>
-          <w:rFonts w:ascii="Arial" w:hAnsi="Arial" w:cs="Arial"/>
-          <w:sz w:val="21"/>
-          <w:szCs w:val="21"/>
-          <w:bdr w:val="none" w:sz="0" w:space="0" w:color="auto" w:frame="1"/>
-        </w:rPr>
-        <w:t>CommandLineRunner</w:t>
+      <w:proofErr w:type="gramStart"/>
+      <w:r>
+        <w:rPr>
+          <w:color w:val="4472C4" w:themeColor="accent5"/>
+          <w:lang w:val="en-US"/>
+        </w:rPr>
+        <w:t>toString</w:t>
       </w:r>
       <w:proofErr w:type="spellEnd"/>
-      <w:r>
-        <w:rPr>
-          <w:rStyle w:val="yt-core-attributed-string--link-inherit-color"/>
-          <w:rFonts w:ascii="Arial" w:hAnsi="Arial" w:cs="Arial"/>
-          <w:sz w:val="21"/>
-          <w:szCs w:val="21"/>
-          <w:bdr w:val="none" w:sz="0" w:space="0" w:color="auto" w:frame="1"/>
-        </w:rPr>
-        <w:t xml:space="preserve"> in Spring Boot?</w:t>
-      </w:r>
+      <w:proofErr w:type="gramEnd"/>
+      <w:r>
+        <w:rPr>
+          <w:color w:val="4472C4" w:themeColor="accent5"/>
+          <w:lang w:val="en-US"/>
+        </w:rPr>
+        <w:t xml:space="preserve"> Method</w:t>
+      </w:r>
+    </w:p>
+    <w:p>
+      <w:pPr>
+        <w:spacing w:after="0"/>
+        <w:rPr>
+          <w:color w:val="4472C4" w:themeColor="accent5"/>
+          <w:lang w:val="en-US"/>
+        </w:rPr>
+      </w:pPr>
+      <w:r>
+        <w:rPr>
+          <w:color w:val="4472C4" w:themeColor="accent5"/>
+          <w:lang w:val="en-US"/>
+        </w:rPr>
+        <w:t>}</w:t>
+      </w:r>
+    </w:p>
+    <w:p>
+      <w:pPr>
+        <w:spacing w:after="0"/>
+        <w:rPr>
+          <w:lang w:val="en-US"/>
+        </w:rPr>
+      </w:pPr>
+    </w:p>
+    <w:p>
+      <w:pPr>
+        <w:spacing w:after="0"/>
+        <w:rPr>
+          <w:lang w:val="en-US"/>
+        </w:rPr>
+      </w:pPr>
+    </w:p>
+    <w:p>
+      <w:pPr>
+        <w:spacing w:after="0"/>
+        <w:rPr>
+          <w:lang w:val="en-US"/>
+        </w:rPr>
+      </w:pPr>
+    </w:p>
+    <w:p>
+      <w:pPr>
+        <w:spacing w:after="0"/>
+        <w:rPr>
+          <w:lang w:val="en-US"/>
+        </w:rPr>
+      </w:pPr>
+      <w:r>
+        <w:rPr>
+          <w:noProof/>
+          <w:lang w:eastAsia="en-IN"/>
+        </w:rPr>
+        <w:lastRenderedPageBreak/>
+        <w:drawing>
+          <wp:inline distT="0" distB="0" distL="0" distR="0" wp14:anchorId="2CBB550B" wp14:editId="702575F4">
+            <wp:extent cx="6645910" cy="3696335"/>
+            <wp:effectExtent l="0" t="0" r="2540" b="0"/>
+            <wp:docPr id="3" name="Picture 3"/>
+            <wp:cNvGraphicFramePr>
+              <a:graphicFrameLocks xmlns:a="http://schemas.openxmlformats.org/drawingml/2006/main" noChangeAspect="1"/>
+            </wp:cNvGraphicFramePr>
+            <a:graphic xmlns:a="http://schemas.openxmlformats.org/drawingml/2006/main">
+              <a:graphicData uri="http://schemas.openxmlformats.org/drawingml/2006/picture">
+                <pic:pic xmlns:pic="http://schemas.openxmlformats.org/drawingml/2006/picture">
+                  <pic:nvPicPr>
+                    <pic:cNvPr id="1" name=""/>
+                    <pic:cNvPicPr/>
+                  </pic:nvPicPr>
+                  <pic:blipFill>
+                    <a:blip r:embed="rId7"/>
+                    <a:stretch>
+                      <a:fillRect/>
+                    </a:stretch>
+                  </pic:blipFill>
+                  <pic:spPr>
+                    <a:xfrm>
+                      <a:off x="0" y="0"/>
+                      <a:ext cx="6645910" cy="3696335"/>
+                    </a:xfrm>
+                    <a:prstGeom prst="rect">
+                      <a:avLst/>
+                    </a:prstGeom>
+                  </pic:spPr>
+                </pic:pic>
+              </a:graphicData>
+            </a:graphic>
+          </wp:inline>
+        </w:drawing>
+      </w:r>
+    </w:p>
+    <w:p>
+      <w:pPr>
+        <w:spacing w:after="0"/>
+        <w:rPr>
+          <w:lang w:val="en-US"/>
+        </w:rPr>
+      </w:pPr>
+    </w:p>
+    <w:p>
+      <w:pPr>
+        <w:spacing w:after="0"/>
+        <w:rPr>
+          <w:lang w:val="en-US"/>
+        </w:rPr>
+      </w:pPr>
+    </w:p>
+    <w:p>
+      <w:pPr>
+        <w:spacing w:after="0"/>
+        <w:rPr>
+          <w:lang w:val="en-US"/>
+        </w:rPr>
+      </w:pPr>
+    </w:p>
+    <w:p>
+      <w:pPr>
+        <w:spacing w:after="0"/>
+        <w:rPr>
+          <w:lang w:val="en-US"/>
+        </w:rPr>
+      </w:pPr>
+    </w:p>
+    <w:p>
+      <w:pPr>
+        <w:spacing w:after="0"/>
+        <w:rPr>
+          <w:lang w:val="en-US"/>
+        </w:rPr>
+      </w:pPr>
+    </w:p>
+    <w:p>
+      <w:pPr>
+        <w:spacing w:after="0"/>
+        <w:rPr>
+          <w:lang w:val="en-US"/>
+        </w:rPr>
+      </w:pPr>
+    </w:p>
+    <w:p>
+      <w:pPr>
+        <w:spacing w:after="0"/>
+        <w:rPr>
+          <w:lang w:val="en-US"/>
+        </w:rPr>
+      </w:pPr>
+    </w:p>
+    <w:p>
+      <w:pPr>
+        <w:spacing w:after="0"/>
+        <w:rPr>
+          <w:lang w:val="en-US"/>
+        </w:rPr>
+      </w:pPr>
+    </w:p>
+    <w:p>
+      <w:pPr>
+        <w:spacing w:after="0"/>
+        <w:rPr>
+          <w:lang w:val="en-US"/>
+        </w:rPr>
+      </w:pPr>
+    </w:p>
+    <w:p>
+      <w:pPr>
+        <w:spacing w:after="0"/>
+        <w:rPr>
+          <w:lang w:val="en-US"/>
+        </w:rPr>
+      </w:pPr>
+    </w:p>
+    <w:p>
+      <w:pPr>
+        <w:spacing w:after="0"/>
+        <w:rPr>
+          <w:lang w:val="en-US"/>
+        </w:rPr>
+      </w:pPr>
+    </w:p>
+    <w:p>
+      <w:pPr>
+        <w:spacing w:after="0"/>
+        <w:rPr>
+          <w:lang w:val="en-US"/>
+        </w:rPr>
+      </w:pPr>
+    </w:p>
+    <w:p>
+      <w:pPr>
+        <w:spacing w:after="0"/>
+        <w:rPr>
+          <w:lang w:val="en-US"/>
+        </w:rPr>
+      </w:pPr>
+    </w:p>
+    <w:p>
+      <w:pPr>
+        <w:spacing w:after="0"/>
+        <w:rPr>
+          <w:lang w:val="en-US"/>
+        </w:rPr>
+      </w:pPr>
+    </w:p>
+    <w:p>
+      <w:pPr>
+        <w:spacing w:after="0"/>
+        <w:rPr>
+          <w:lang w:val="en-US"/>
+        </w:rPr>
+      </w:pPr>
+    </w:p>
+    <w:p>
+      <w:pPr>
+        <w:spacing w:after="0"/>
+        <w:rPr>
+          <w:lang w:val="en-US"/>
+        </w:rPr>
+      </w:pPr>
+    </w:p>
+    <w:p>
+      <w:pPr>
+        <w:spacing w:after="0"/>
+        <w:rPr>
+          <w:lang w:val="en-US"/>
+        </w:rPr>
+      </w:pPr>
+    </w:p>
+    <w:p>
+      <w:pPr>
+        <w:spacing w:after="0"/>
+        <w:rPr>
+          <w:lang w:val="en-US"/>
+        </w:rPr>
+      </w:pPr>
+    </w:p>
+    <w:p>
+      <w:pPr>
+        <w:spacing w:after="0"/>
+        <w:rPr>
+          <w:lang w:val="en-US"/>
+        </w:rPr>
+      </w:pPr>
+    </w:p>
+    <w:p>
+      <w:pPr>
+        <w:spacing w:after="0"/>
+        <w:rPr>
+          <w:lang w:val="en-US"/>
+        </w:rPr>
+      </w:pPr>
+    </w:p>
+    <w:p>
+      <w:pPr>
+        <w:spacing w:after="0"/>
+        <w:rPr>
+          <w:lang w:val="en-US"/>
+        </w:rPr>
+      </w:pPr>
+    </w:p>
+    <w:p>
+      <w:pPr>
+        <w:spacing w:after="0"/>
+        <w:rPr>
+          <w:lang w:val="en-US"/>
+        </w:rPr>
+      </w:pPr>
+    </w:p>
+    <w:p>
+      <w:pPr>
+        <w:spacing w:after="0"/>
+        <w:rPr>
+          <w:lang w:val="en-US"/>
+        </w:rPr>
+      </w:pPr>
+    </w:p>
+    <w:p>
+      <w:pPr>
+        <w:spacing w:after="0"/>
+        <w:rPr>
+          <w:lang w:val="en-US"/>
+        </w:rPr>
+      </w:pPr>
+    </w:p>
+    <w:p>
+      <w:pPr>
+        <w:spacing w:after="0"/>
+        <w:rPr>
+          <w:lang w:val="en-US"/>
+        </w:rPr>
+      </w:pPr>
+    </w:p>
+    <w:p>
+      <w:pPr>
+        <w:spacing w:after="0"/>
+        <w:rPr>
+          <w:lang w:val="en-US"/>
+        </w:rPr>
+      </w:pPr>
+    </w:p>
+    <w:p>
+      <w:pPr>
+        <w:spacing w:after="0"/>
+        <w:rPr>
+          <w:lang w:val="en-US"/>
+        </w:rPr>
+      </w:pPr>
+    </w:p>
+    <w:p>
+      <w:pPr>
+        <w:spacing w:after="0"/>
+        <w:rPr>
+          <w:lang w:val="en-US"/>
+        </w:rPr>
+      </w:pPr>
+    </w:p>
+    <w:p>
+      <w:pPr>
+        <w:spacing w:after="0"/>
+        <w:rPr>
+          <w:lang w:val="en-US"/>
+        </w:rPr>
+      </w:pPr>
     </w:p>
     <w:sectPr>
       <w:pgSz w:w="11906" w:h="16838"/>

</xml_diff>